<commit_message>
changes in lab1, comleted lab1
</commit_message>
<xml_diff>
--- a/lab1/Бази даних 1.DOCX
+++ b/lab1/Бази даних 1.DOCX
@@ -246,7 +246,7 @@
         <w:rPr>
           <w:color w:val="000000"/>
           <w:sz w:val="32"/>
-          <w:lang w:val="en-GB"/>
+          <w:lang w:val="ru-RU"/>
         </w:rPr>
       </w:pPr>
       <w:r>
@@ -265,7 +265,7 @@
           <w:color w:val="000000"/>
           <w:sz w:val="40"/>
           <w:szCs w:val="28"/>
-          <w:lang w:val="en-GB"/>
+          <w:lang w:val="ru-RU"/>
         </w:rPr>
         <w:t>1</w:t>
       </w:r>
@@ -1156,15 +1156,7 @@
           <w:sz w:val="24"/>
           <w:szCs w:val="24"/>
         </w:rPr>
-        <w:t xml:space="preserve">організації даних та замовлень у видавництві. </w:t>
-      </w:r>
-      <w:r>
-        <w:rPr>
-          <w:rFonts w:ascii="Times New Roman" w:hAnsi="Times New Roman"/>
-          <w:sz w:val="24"/>
-          <w:szCs w:val="24"/>
-        </w:rPr>
-        <w:t xml:space="preserve">В базі даних буде зберігатися інформація про такі об’єкти: </w:t>
+        <w:t xml:space="preserve">організації даних та замовлень у видавництві. В базі даних буде зберігатися інформація про такі об’єкти: </w:t>
       </w:r>
     </w:p>
     <w:p>
@@ -1200,16 +1192,137 @@
           <w:sz w:val="24"/>
           <w:szCs w:val="24"/>
         </w:rPr>
+        <w:t xml:space="preserve">- замовлення; </w:t>
+      </w:r>
+    </w:p>
+    <w:p>
+      <w:pPr>
+        <w:spacing w:after="0" w:line="240" w:lineRule="auto"/>
+        <w:rPr>
+          <w:rFonts w:ascii="Times New Roman" w:hAnsi="Times New Roman"/>
+          <w:sz w:val="24"/>
+          <w:szCs w:val="24"/>
+        </w:rPr>
+      </w:pPr>
+      <w:r>
+        <w:rPr>
+          <w:rFonts w:ascii="Times New Roman" w:hAnsi="Times New Roman"/>
+          <w:sz w:val="24"/>
+          <w:szCs w:val="24"/>
+        </w:rPr>
         <w:t xml:space="preserve">- </w:t>
       </w:r>
-      <w:r>
-        <w:rPr>
-          <w:rFonts w:ascii="Times New Roman" w:hAnsi="Times New Roman"/>
-          <w:sz w:val="24"/>
-          <w:szCs w:val="24"/>
-        </w:rPr>
-        <w:t>замовлення;</w:t>
-      </w:r>
+      <w:proofErr w:type="spellStart"/>
+      <w:r>
+        <w:rPr>
+          <w:rFonts w:ascii="Times New Roman" w:hAnsi="Times New Roman"/>
+          <w:sz w:val="24"/>
+          <w:szCs w:val="24"/>
+        </w:rPr>
+        <w:t>прінтери</w:t>
+      </w:r>
+      <w:proofErr w:type="spellEnd"/>
+      <w:r>
+        <w:rPr>
+          <w:rFonts w:ascii="Times New Roman" w:hAnsi="Times New Roman"/>
+          <w:sz w:val="24"/>
+          <w:szCs w:val="24"/>
+        </w:rPr>
+        <w:t xml:space="preserve">; </w:t>
+      </w:r>
+    </w:p>
+    <w:p>
+      <w:pPr>
+        <w:spacing w:after="0" w:line="240" w:lineRule="auto"/>
+        <w:rPr>
+          <w:rFonts w:ascii="Times New Roman" w:hAnsi="Times New Roman"/>
+          <w:sz w:val="24"/>
+          <w:szCs w:val="24"/>
+        </w:rPr>
+      </w:pPr>
+      <w:r>
+        <w:rPr>
+          <w:rFonts w:ascii="Times New Roman" w:hAnsi="Times New Roman"/>
+          <w:sz w:val="24"/>
+          <w:szCs w:val="24"/>
+        </w:rPr>
+        <w:t>- магазини-клієнти</w:t>
+      </w:r>
+    </w:p>
+    <w:p>
+      <w:pPr>
+        <w:spacing w:after="0" w:line="240" w:lineRule="auto"/>
+        <w:rPr>
+          <w:rFonts w:ascii="Times New Roman" w:hAnsi="Times New Roman"/>
+          <w:sz w:val="24"/>
+          <w:szCs w:val="24"/>
+        </w:rPr>
+      </w:pPr>
+      <w:r>
+        <w:rPr>
+          <w:rFonts w:ascii="Times New Roman" w:hAnsi="Times New Roman"/>
+          <w:sz w:val="24"/>
+          <w:szCs w:val="24"/>
+        </w:rPr>
+        <w:t>- виконавці замовлень</w:t>
+      </w:r>
+    </w:p>
+    <w:p>
+      <w:pPr>
+        <w:spacing w:after="0" w:line="240" w:lineRule="auto"/>
+        <w:rPr>
+          <w:rFonts w:ascii="Times New Roman" w:hAnsi="Times New Roman"/>
+          <w:sz w:val="24"/>
+          <w:szCs w:val="24"/>
+        </w:rPr>
+      </w:pPr>
+    </w:p>
+    <w:p>
+      <w:pPr>
+        <w:spacing w:after="0" w:line="240" w:lineRule="auto"/>
+        <w:rPr>
+          <w:rFonts w:ascii="Times New Roman" w:hAnsi="Times New Roman"/>
+          <w:sz w:val="24"/>
+          <w:szCs w:val="24"/>
+        </w:rPr>
+      </w:pPr>
+      <w:r>
+        <w:rPr>
+          <w:rFonts w:ascii="Times New Roman" w:hAnsi="Times New Roman"/>
+          <w:sz w:val="24"/>
+          <w:szCs w:val="24"/>
+        </w:rPr>
+        <w:t xml:space="preserve">Створимо такі 8 таблиць: </w:t>
+      </w:r>
+    </w:p>
+    <w:p>
+      <w:pPr>
+        <w:spacing w:after="0" w:line="240" w:lineRule="auto"/>
+        <w:rPr>
+          <w:rFonts w:ascii="Times New Roman" w:hAnsi="Times New Roman"/>
+          <w:sz w:val="24"/>
+          <w:szCs w:val="24"/>
+        </w:rPr>
+      </w:pPr>
+      <w:r>
+        <w:rPr>
+          <w:rFonts w:ascii="Times New Roman" w:hAnsi="Times New Roman"/>
+          <w:sz w:val="24"/>
+          <w:szCs w:val="24"/>
+        </w:rPr>
+        <w:t xml:space="preserve">1. </w:t>
+      </w:r>
+      <w:proofErr w:type="gramStart"/>
+      <w:r>
+        <w:rPr>
+          <w:rFonts w:ascii="Times New Roman" w:hAnsi="Times New Roman"/>
+          <w:sz w:val="24"/>
+          <w:szCs w:val="24"/>
+          <w:lang w:val="en-GB"/>
+        </w:rPr>
+        <w:t>customer</w:t>
+      </w:r>
+      <w:proofErr w:type="gramEnd"/>
       <w:r>
         <w:rPr>
           <w:rFonts w:ascii="Times New Roman" w:hAnsi="Times New Roman"/>
@@ -1218,6 +1331,30 @@
         </w:rPr>
         <w:t xml:space="preserve"> </w:t>
       </w:r>
+      <w:r>
+        <w:rPr>
+          <w:rFonts w:ascii="Times New Roman" w:hAnsi="Times New Roman"/>
+          <w:sz w:val="24"/>
+          <w:szCs w:val="24"/>
+        </w:rPr>
+        <w:t xml:space="preserve">– для зберігання даних про </w:t>
+      </w:r>
+      <w:r>
+        <w:rPr>
+          <w:rFonts w:ascii="Times New Roman" w:hAnsi="Times New Roman"/>
+          <w:sz w:val="24"/>
+          <w:szCs w:val="24"/>
+        </w:rPr>
+        <w:t>замовника</w:t>
+      </w:r>
+      <w:r>
+        <w:rPr>
+          <w:rFonts w:ascii="Times New Roman" w:hAnsi="Times New Roman"/>
+          <w:sz w:val="24"/>
+          <w:szCs w:val="24"/>
+        </w:rPr>
+        <w:t xml:space="preserve">; </w:t>
+      </w:r>
     </w:p>
     <w:p>
       <w:pPr>
@@ -1234,7 +1371,219 @@
           <w:sz w:val="24"/>
           <w:szCs w:val="24"/>
         </w:rPr>
-        <w:t xml:space="preserve">- </w:t>
+        <w:t xml:space="preserve">2. </w:t>
+      </w:r>
+      <w:proofErr w:type="gramStart"/>
+      <w:r>
+        <w:rPr>
+          <w:rFonts w:ascii="Times New Roman" w:hAnsi="Times New Roman"/>
+          <w:sz w:val="24"/>
+          <w:szCs w:val="24"/>
+          <w:lang w:val="en-GB"/>
+        </w:rPr>
+        <w:t>performer</w:t>
+      </w:r>
+      <w:proofErr w:type="gramEnd"/>
+      <w:r>
+        <w:rPr>
+          <w:rFonts w:ascii="Times New Roman" w:hAnsi="Times New Roman"/>
+          <w:sz w:val="24"/>
+          <w:szCs w:val="24"/>
+          <w:lang w:val="ru-RU"/>
+        </w:rPr>
+        <w:t xml:space="preserve"> </w:t>
+      </w:r>
+      <w:r>
+        <w:rPr>
+          <w:rFonts w:ascii="Times New Roman" w:hAnsi="Times New Roman"/>
+          <w:sz w:val="24"/>
+          <w:szCs w:val="24"/>
+        </w:rPr>
+        <w:t>– для зберігання</w:t>
+      </w:r>
+      <w:r>
+        <w:rPr>
+          <w:rFonts w:ascii="Times New Roman" w:hAnsi="Times New Roman"/>
+          <w:sz w:val="24"/>
+          <w:szCs w:val="24"/>
+        </w:rPr>
+        <w:t xml:space="preserve"> даних про виконавців замовлень</w:t>
+      </w:r>
+      <w:r>
+        <w:rPr>
+          <w:rFonts w:ascii="Times New Roman" w:hAnsi="Times New Roman"/>
+          <w:sz w:val="24"/>
+          <w:szCs w:val="24"/>
+        </w:rPr>
+        <w:t xml:space="preserve">; </w:t>
+      </w:r>
+    </w:p>
+    <w:p>
+      <w:pPr>
+        <w:spacing w:after="0" w:line="240" w:lineRule="auto"/>
+        <w:rPr>
+          <w:rFonts w:ascii="Times New Roman" w:hAnsi="Times New Roman"/>
+          <w:sz w:val="24"/>
+          <w:szCs w:val="24"/>
+        </w:rPr>
+      </w:pPr>
+      <w:r>
+        <w:rPr>
+          <w:rFonts w:ascii="Times New Roman" w:hAnsi="Times New Roman"/>
+          <w:sz w:val="24"/>
+          <w:szCs w:val="24"/>
+        </w:rPr>
+        <w:t xml:space="preserve">3. </w:t>
+      </w:r>
+      <w:proofErr w:type="gramStart"/>
+      <w:r>
+        <w:rPr>
+          <w:rFonts w:ascii="Times New Roman" w:hAnsi="Times New Roman"/>
+          <w:sz w:val="24"/>
+          <w:szCs w:val="24"/>
+          <w:lang w:val="en-GB"/>
+        </w:rPr>
+        <w:t>book</w:t>
+      </w:r>
+      <w:proofErr w:type="gramEnd"/>
+      <w:r>
+        <w:rPr>
+          <w:rFonts w:ascii="Times New Roman" w:hAnsi="Times New Roman"/>
+          <w:sz w:val="24"/>
+          <w:szCs w:val="24"/>
+          <w:lang w:val="ru-RU"/>
+        </w:rPr>
+        <w:t xml:space="preserve"> </w:t>
+      </w:r>
+      <w:r>
+        <w:rPr>
+          <w:rFonts w:ascii="Times New Roman" w:hAnsi="Times New Roman"/>
+          <w:sz w:val="24"/>
+          <w:szCs w:val="24"/>
+        </w:rPr>
+        <w:t xml:space="preserve">– для зберігання </w:t>
+      </w:r>
+      <w:r>
+        <w:rPr>
+          <w:rFonts w:ascii="Times New Roman" w:hAnsi="Times New Roman"/>
+          <w:sz w:val="24"/>
+          <w:szCs w:val="24"/>
+        </w:rPr>
+        <w:t>інформації про замовлення</w:t>
+      </w:r>
+      <w:r>
+        <w:rPr>
+          <w:rFonts w:ascii="Times New Roman" w:hAnsi="Times New Roman"/>
+          <w:sz w:val="24"/>
+          <w:szCs w:val="24"/>
+        </w:rPr>
+        <w:t xml:space="preserve">; </w:t>
+      </w:r>
+    </w:p>
+    <w:p>
+      <w:pPr>
+        <w:spacing w:after="0" w:line="240" w:lineRule="auto"/>
+        <w:rPr>
+          <w:rFonts w:ascii="Times New Roman" w:hAnsi="Times New Roman"/>
+          <w:sz w:val="24"/>
+          <w:szCs w:val="24"/>
+        </w:rPr>
+      </w:pPr>
+      <w:r>
+        <w:rPr>
+          <w:rFonts w:ascii="Times New Roman" w:hAnsi="Times New Roman"/>
+          <w:sz w:val="24"/>
+          <w:szCs w:val="24"/>
+        </w:rPr>
+        <w:t xml:space="preserve">4. </w:t>
+      </w:r>
+      <w:proofErr w:type="gramStart"/>
+      <w:r>
+        <w:rPr>
+          <w:rFonts w:ascii="Times New Roman" w:hAnsi="Times New Roman"/>
+          <w:sz w:val="24"/>
+          <w:szCs w:val="24"/>
+          <w:lang w:val="en-GB"/>
+        </w:rPr>
+        <w:t>shop</w:t>
+      </w:r>
+      <w:proofErr w:type="gramEnd"/>
+      <w:r>
+        <w:rPr>
+          <w:rFonts w:ascii="Times New Roman" w:hAnsi="Times New Roman"/>
+          <w:sz w:val="24"/>
+          <w:szCs w:val="24"/>
+        </w:rPr>
+        <w:t xml:space="preserve"> – для зберігання інформації про </w:t>
+      </w:r>
+      <w:r>
+        <w:rPr>
+          <w:rFonts w:ascii="Times New Roman" w:hAnsi="Times New Roman"/>
+          <w:sz w:val="24"/>
+          <w:szCs w:val="24"/>
+        </w:rPr>
+        <w:t>магазинів-клієнтів видавництва</w:t>
+      </w:r>
+      <w:r>
+        <w:rPr>
+          <w:rFonts w:ascii="Times New Roman" w:hAnsi="Times New Roman"/>
+          <w:sz w:val="24"/>
+          <w:szCs w:val="24"/>
+        </w:rPr>
+        <w:t xml:space="preserve">; </w:t>
+      </w:r>
+    </w:p>
+    <w:p>
+      <w:pPr>
+        <w:spacing w:after="0" w:line="240" w:lineRule="auto"/>
+        <w:rPr>
+          <w:rFonts w:ascii="Times New Roman" w:hAnsi="Times New Roman"/>
+          <w:sz w:val="24"/>
+          <w:szCs w:val="24"/>
+        </w:rPr>
+      </w:pPr>
+      <w:r>
+        <w:rPr>
+          <w:rFonts w:ascii="Times New Roman" w:hAnsi="Times New Roman"/>
+          <w:sz w:val="24"/>
+          <w:szCs w:val="24"/>
+        </w:rPr>
+        <w:t>5.</w:t>
+      </w:r>
+      <w:r>
+        <w:rPr>
+          <w:rFonts w:ascii="Times New Roman" w:hAnsi="Times New Roman"/>
+          <w:sz w:val="24"/>
+          <w:szCs w:val="24"/>
+        </w:rPr>
+        <w:t xml:space="preserve"> </w:t>
+      </w:r>
+      <w:proofErr w:type="gramStart"/>
+      <w:r>
+        <w:rPr>
+          <w:rFonts w:ascii="Times New Roman" w:hAnsi="Times New Roman"/>
+          <w:sz w:val="24"/>
+          <w:szCs w:val="24"/>
+          <w:lang w:val="en-GB"/>
+        </w:rPr>
+        <w:t>printer</w:t>
+      </w:r>
+      <w:proofErr w:type="gramEnd"/>
+      <w:r>
+        <w:rPr>
+          <w:rFonts w:ascii="Times New Roman" w:hAnsi="Times New Roman"/>
+          <w:sz w:val="24"/>
+          <w:szCs w:val="24"/>
+        </w:rPr>
+        <w:t xml:space="preserve"> – </w:t>
+      </w:r>
+      <w:r>
+        <w:rPr>
+          <w:rFonts w:ascii="Times New Roman" w:hAnsi="Times New Roman"/>
+          <w:sz w:val="24"/>
+          <w:szCs w:val="24"/>
+        </w:rPr>
+        <w:t xml:space="preserve">інформація про </w:t>
       </w:r>
       <w:proofErr w:type="spellStart"/>
       <w:r>
@@ -1252,6 +1601,14 @@
           <w:sz w:val="24"/>
           <w:szCs w:val="24"/>
         </w:rPr>
+        <w:t>, на яких друкуються замовлення</w:t>
+      </w:r>
+      <w:r>
+        <w:rPr>
+          <w:rFonts w:ascii="Times New Roman" w:hAnsi="Times New Roman"/>
+          <w:sz w:val="24"/>
+          <w:szCs w:val="24"/>
+        </w:rPr>
         <w:t xml:space="preserve">; </w:t>
       </w:r>
     </w:p>
@@ -1270,7 +1627,51 @@
           <w:sz w:val="24"/>
           <w:szCs w:val="24"/>
         </w:rPr>
-        <w:t>- магазини-клієнти</w:t>
+        <w:t xml:space="preserve">6. </w:t>
+      </w:r>
+      <w:proofErr w:type="gramStart"/>
+      <w:r>
+        <w:rPr>
+          <w:rFonts w:ascii="Times New Roman" w:hAnsi="Times New Roman"/>
+          <w:sz w:val="24"/>
+          <w:szCs w:val="24"/>
+          <w:lang w:val="en-GB"/>
+        </w:rPr>
+        <w:t>size</w:t>
+      </w:r>
+      <w:proofErr w:type="gramEnd"/>
+      <w:r>
+        <w:rPr>
+          <w:rFonts w:ascii="Times New Roman" w:hAnsi="Times New Roman"/>
+          <w:sz w:val="24"/>
+          <w:szCs w:val="24"/>
+          <w:lang w:val="ru-RU"/>
+        </w:rPr>
+        <w:t xml:space="preserve"> </w:t>
+      </w:r>
+      <w:r>
+        <w:rPr>
+          <w:rFonts w:ascii="Times New Roman" w:hAnsi="Times New Roman"/>
+          <w:sz w:val="24"/>
+          <w:szCs w:val="24"/>
+        </w:rPr>
+        <w:t xml:space="preserve">– інформація про </w:t>
+      </w:r>
+      <w:r>
+        <w:rPr>
+          <w:rFonts w:ascii="Times New Roman" w:hAnsi="Times New Roman"/>
+          <w:sz w:val="24"/>
+          <w:szCs w:val="24"/>
+        </w:rPr>
+        <w:t>розміри друкованих сторінок</w:t>
+      </w:r>
+      <w:r>
+        <w:rPr>
+          <w:rFonts w:ascii="Times New Roman" w:hAnsi="Times New Roman"/>
+          <w:sz w:val="24"/>
+          <w:szCs w:val="24"/>
+        </w:rPr>
+        <w:t xml:space="preserve">; </w:t>
       </w:r>
     </w:p>
     <w:p>
@@ -1288,7 +1689,51 @@
           <w:sz w:val="24"/>
           <w:szCs w:val="24"/>
         </w:rPr>
-        <w:t>- виконавці замовлень</w:t>
+        <w:t xml:space="preserve">7. </w:t>
+      </w:r>
+      <w:proofErr w:type="gramStart"/>
+      <w:r>
+        <w:rPr>
+          <w:rFonts w:ascii="Times New Roman" w:hAnsi="Times New Roman"/>
+          <w:sz w:val="24"/>
+          <w:szCs w:val="24"/>
+          <w:lang w:val="en-GB"/>
+        </w:rPr>
+        <w:t>binder</w:t>
+      </w:r>
+      <w:proofErr w:type="gramEnd"/>
+      <w:r>
+        <w:rPr>
+          <w:rFonts w:ascii="Times New Roman" w:hAnsi="Times New Roman"/>
+          <w:sz w:val="24"/>
+          <w:szCs w:val="24"/>
+        </w:rPr>
+        <w:t xml:space="preserve"> –</w:t>
+      </w:r>
+      <w:r>
+        <w:rPr>
+          <w:rFonts w:ascii="Times New Roman" w:hAnsi="Times New Roman"/>
+          <w:sz w:val="24"/>
+          <w:szCs w:val="24"/>
+          <w:lang w:val="ru-RU"/>
+        </w:rPr>
+        <w:t xml:space="preserve"> </w:t>
+      </w:r>
+      <w:r>
+        <w:rPr>
+          <w:rFonts w:ascii="Times New Roman" w:hAnsi="Times New Roman"/>
+          <w:sz w:val="24"/>
+          <w:szCs w:val="24"/>
+        </w:rPr>
+        <w:t>інформація про типи обкладинок</w:t>
+      </w:r>
+      <w:r>
+        <w:rPr>
+          <w:rFonts w:ascii="Times New Roman" w:hAnsi="Times New Roman"/>
+          <w:sz w:val="24"/>
+          <w:szCs w:val="24"/>
+        </w:rPr>
+        <w:t xml:space="preserve">; </w:t>
       </w:r>
     </w:p>
     <w:p>
@@ -1300,166 +1745,48 @@
           <w:szCs w:val="24"/>
         </w:rPr>
       </w:pPr>
-    </w:p>
-    <w:p>
-      <w:pPr>
-        <w:spacing w:after="0" w:line="240" w:lineRule="auto"/>
-        <w:rPr>
-          <w:rFonts w:ascii="Times New Roman" w:hAnsi="Times New Roman"/>
-          <w:sz w:val="24"/>
-          <w:szCs w:val="24"/>
-        </w:rPr>
-      </w:pPr>
-      <w:r>
-        <w:rPr>
-          <w:rFonts w:ascii="Times New Roman" w:hAnsi="Times New Roman"/>
-          <w:sz w:val="24"/>
-          <w:szCs w:val="24"/>
-        </w:rPr>
-        <w:t xml:space="preserve">Створимо такі 8 таблиць: </w:t>
-      </w:r>
-    </w:p>
-    <w:p>
-      <w:pPr>
-        <w:spacing w:after="0" w:line="240" w:lineRule="auto"/>
-        <w:rPr>
-          <w:rFonts w:ascii="Times New Roman" w:hAnsi="Times New Roman"/>
-          <w:sz w:val="24"/>
-          <w:szCs w:val="24"/>
-        </w:rPr>
-      </w:pPr>
-      <w:r>
-        <w:rPr>
-          <w:rFonts w:ascii="Times New Roman" w:hAnsi="Times New Roman"/>
-          <w:sz w:val="24"/>
-          <w:szCs w:val="24"/>
-        </w:rPr>
-        <w:t xml:space="preserve">1. </w:t>
-      </w:r>
-      <w:proofErr w:type="gramStart"/>
-      <w:r>
-        <w:rPr>
-          <w:rFonts w:ascii="Times New Roman" w:hAnsi="Times New Roman"/>
-          <w:sz w:val="24"/>
-          <w:szCs w:val="24"/>
-          <w:lang w:val="en-GB"/>
-        </w:rPr>
-        <w:t>customer</w:t>
-      </w:r>
-      <w:proofErr w:type="gramEnd"/>
-      <w:r>
-        <w:rPr>
-          <w:rFonts w:ascii="Times New Roman" w:hAnsi="Times New Roman"/>
-          <w:sz w:val="24"/>
-          <w:szCs w:val="24"/>
-        </w:rPr>
-        <w:t xml:space="preserve"> </w:t>
-      </w:r>
-      <w:r>
-        <w:rPr>
-          <w:rFonts w:ascii="Times New Roman" w:hAnsi="Times New Roman"/>
-          <w:sz w:val="24"/>
-          <w:szCs w:val="24"/>
-        </w:rPr>
-        <w:t xml:space="preserve">– для зберігання даних про </w:t>
-      </w:r>
-      <w:r>
-        <w:rPr>
-          <w:rFonts w:ascii="Times New Roman" w:hAnsi="Times New Roman"/>
-          <w:sz w:val="24"/>
-          <w:szCs w:val="24"/>
-        </w:rPr>
-        <w:t>замовника</w:t>
-      </w:r>
-      <w:r>
-        <w:rPr>
-          <w:rFonts w:ascii="Times New Roman" w:hAnsi="Times New Roman"/>
-          <w:sz w:val="24"/>
-          <w:szCs w:val="24"/>
-        </w:rPr>
-        <w:t xml:space="preserve">; </w:t>
-      </w:r>
-    </w:p>
-    <w:p>
-      <w:pPr>
-        <w:spacing w:after="0" w:line="240" w:lineRule="auto"/>
-        <w:rPr>
-          <w:rFonts w:ascii="Times New Roman" w:hAnsi="Times New Roman"/>
-          <w:sz w:val="24"/>
-          <w:szCs w:val="24"/>
-        </w:rPr>
-      </w:pPr>
-      <w:r>
-        <w:rPr>
-          <w:rFonts w:ascii="Times New Roman" w:hAnsi="Times New Roman"/>
-          <w:sz w:val="24"/>
-          <w:szCs w:val="24"/>
-        </w:rPr>
-        <w:t xml:space="preserve">2. </w:t>
-      </w:r>
-      <w:proofErr w:type="gramStart"/>
-      <w:r>
-        <w:rPr>
-          <w:rFonts w:ascii="Times New Roman" w:hAnsi="Times New Roman"/>
-          <w:sz w:val="24"/>
-          <w:szCs w:val="24"/>
-          <w:lang w:val="en-GB"/>
-        </w:rPr>
-        <w:t>performer</w:t>
-      </w:r>
-      <w:proofErr w:type="gramEnd"/>
-      <w:r>
-        <w:rPr>
-          <w:rFonts w:ascii="Times New Roman" w:hAnsi="Times New Roman"/>
-          <w:sz w:val="24"/>
-          <w:szCs w:val="24"/>
-          <w:lang w:val="ru-RU"/>
-        </w:rPr>
-        <w:t xml:space="preserve"> </w:t>
-      </w:r>
-      <w:r>
-        <w:rPr>
-          <w:rFonts w:ascii="Times New Roman" w:hAnsi="Times New Roman"/>
-          <w:sz w:val="24"/>
-          <w:szCs w:val="24"/>
-        </w:rPr>
-        <w:t>– для зберігання</w:t>
-      </w:r>
-      <w:r>
-        <w:rPr>
-          <w:rFonts w:ascii="Times New Roman" w:hAnsi="Times New Roman"/>
-          <w:sz w:val="24"/>
-          <w:szCs w:val="24"/>
-        </w:rPr>
-        <w:t xml:space="preserve"> даних про виконавців замовлень</w:t>
-      </w:r>
-      <w:r>
-        <w:rPr>
-          <w:rFonts w:ascii="Times New Roman" w:hAnsi="Times New Roman"/>
-          <w:sz w:val="24"/>
-          <w:szCs w:val="24"/>
-        </w:rPr>
-        <w:t xml:space="preserve">; </w:t>
-      </w:r>
-    </w:p>
-    <w:p>
-      <w:pPr>
-        <w:spacing w:after="0" w:line="240" w:lineRule="auto"/>
-        <w:rPr>
-          <w:rFonts w:ascii="Times New Roman" w:hAnsi="Times New Roman"/>
-          <w:sz w:val="24"/>
-          <w:szCs w:val="24"/>
-        </w:rPr>
-      </w:pPr>
-      <w:r>
-        <w:rPr>
-          <w:rFonts w:ascii="Times New Roman" w:hAnsi="Times New Roman"/>
-          <w:sz w:val="24"/>
-          <w:szCs w:val="24"/>
-        </w:rPr>
-        <w:t xml:space="preserve">3. </w:t>
-      </w:r>
-      <w:proofErr w:type="gramStart"/>
+      <w:r>
+        <w:rPr>
+          <w:rFonts w:ascii="Times New Roman" w:hAnsi="Times New Roman"/>
+          <w:sz w:val="24"/>
+          <w:szCs w:val="24"/>
+        </w:rPr>
+        <w:t xml:space="preserve">8. </w:t>
+      </w:r>
+      <w:r>
+        <w:rPr>
+          <w:rFonts w:ascii="Times New Roman" w:hAnsi="Times New Roman"/>
+          <w:sz w:val="24"/>
+          <w:szCs w:val="24"/>
+          <w:lang w:val="en-GB"/>
+        </w:rPr>
+        <w:t>shop</w:t>
+      </w:r>
+      <w:r>
+        <w:rPr>
+          <w:rFonts w:ascii="Times New Roman" w:hAnsi="Times New Roman"/>
+          <w:sz w:val="24"/>
+          <w:szCs w:val="24"/>
+        </w:rPr>
+        <w:t>_</w:t>
+      </w:r>
+      <w:r>
+        <w:rPr>
+          <w:rFonts w:ascii="Times New Roman" w:hAnsi="Times New Roman"/>
+          <w:sz w:val="24"/>
+          <w:szCs w:val="24"/>
+          <w:lang w:val="en-GB"/>
+        </w:rPr>
+        <w:t>has</w:t>
+      </w:r>
+      <w:r>
+        <w:rPr>
+          <w:rFonts w:ascii="Times New Roman" w:hAnsi="Times New Roman"/>
+          <w:sz w:val="24"/>
+          <w:szCs w:val="24"/>
+        </w:rPr>
+        <w:t>_</w:t>
+      </w:r>
       <w:r>
         <w:rPr>
           <w:rFonts w:ascii="Times New Roman" w:hAnsi="Times New Roman"/>
@@ -1469,357 +1796,6 @@
         </w:rPr>
         <w:t>book</w:t>
       </w:r>
-      <w:proofErr w:type="gramEnd"/>
-      <w:r>
-        <w:rPr>
-          <w:rFonts w:ascii="Times New Roman" w:hAnsi="Times New Roman"/>
-          <w:sz w:val="24"/>
-          <w:szCs w:val="24"/>
-          <w:lang w:val="ru-RU"/>
-        </w:rPr>
-        <w:t xml:space="preserve"> </w:t>
-      </w:r>
-      <w:r>
-        <w:rPr>
-          <w:rFonts w:ascii="Times New Roman" w:hAnsi="Times New Roman"/>
-          <w:sz w:val="24"/>
-          <w:szCs w:val="24"/>
-        </w:rPr>
-        <w:t xml:space="preserve">– для зберігання </w:t>
-      </w:r>
-      <w:r>
-        <w:rPr>
-          <w:rFonts w:ascii="Times New Roman" w:hAnsi="Times New Roman"/>
-          <w:sz w:val="24"/>
-          <w:szCs w:val="24"/>
-        </w:rPr>
-        <w:t>інформації про замовлення</w:t>
-      </w:r>
-      <w:r>
-        <w:rPr>
-          <w:rFonts w:ascii="Times New Roman" w:hAnsi="Times New Roman"/>
-          <w:sz w:val="24"/>
-          <w:szCs w:val="24"/>
-        </w:rPr>
-        <w:t xml:space="preserve">; </w:t>
-      </w:r>
-    </w:p>
-    <w:p>
-      <w:pPr>
-        <w:spacing w:after="0" w:line="240" w:lineRule="auto"/>
-        <w:rPr>
-          <w:rFonts w:ascii="Times New Roman" w:hAnsi="Times New Roman"/>
-          <w:sz w:val="24"/>
-          <w:szCs w:val="24"/>
-        </w:rPr>
-      </w:pPr>
-      <w:r>
-        <w:rPr>
-          <w:rFonts w:ascii="Times New Roman" w:hAnsi="Times New Roman"/>
-          <w:sz w:val="24"/>
-          <w:szCs w:val="24"/>
-        </w:rPr>
-        <w:t xml:space="preserve">4. </w:t>
-      </w:r>
-      <w:proofErr w:type="gramStart"/>
-      <w:r>
-        <w:rPr>
-          <w:rFonts w:ascii="Times New Roman" w:hAnsi="Times New Roman"/>
-          <w:sz w:val="24"/>
-          <w:szCs w:val="24"/>
-          <w:lang w:val="en-GB"/>
-        </w:rPr>
-        <w:t>shop</w:t>
-      </w:r>
-      <w:proofErr w:type="gramEnd"/>
-      <w:r>
-        <w:rPr>
-          <w:rFonts w:ascii="Times New Roman" w:hAnsi="Times New Roman"/>
-          <w:sz w:val="24"/>
-          <w:szCs w:val="24"/>
-        </w:rPr>
-        <w:t xml:space="preserve"> – для зберігання інформації про </w:t>
-      </w:r>
-      <w:r>
-        <w:rPr>
-          <w:rFonts w:ascii="Times New Roman" w:hAnsi="Times New Roman"/>
-          <w:sz w:val="24"/>
-          <w:szCs w:val="24"/>
-        </w:rPr>
-        <w:t>магазинів-клієнтів видавництва</w:t>
-      </w:r>
-      <w:r>
-        <w:rPr>
-          <w:rFonts w:ascii="Times New Roman" w:hAnsi="Times New Roman"/>
-          <w:sz w:val="24"/>
-          <w:szCs w:val="24"/>
-        </w:rPr>
-        <w:t xml:space="preserve">; </w:t>
-      </w:r>
-    </w:p>
-    <w:p>
-      <w:pPr>
-        <w:spacing w:after="0" w:line="240" w:lineRule="auto"/>
-        <w:rPr>
-          <w:rFonts w:ascii="Times New Roman" w:hAnsi="Times New Roman"/>
-          <w:sz w:val="24"/>
-          <w:szCs w:val="24"/>
-        </w:rPr>
-      </w:pPr>
-      <w:r>
-        <w:rPr>
-          <w:rFonts w:ascii="Times New Roman" w:hAnsi="Times New Roman"/>
-          <w:sz w:val="24"/>
-          <w:szCs w:val="24"/>
-        </w:rPr>
-        <w:t>5.</w:t>
-      </w:r>
-      <w:r>
-        <w:rPr>
-          <w:rFonts w:ascii="Times New Roman" w:hAnsi="Times New Roman"/>
-          <w:sz w:val="24"/>
-          <w:szCs w:val="24"/>
-        </w:rPr>
-        <w:t xml:space="preserve"> </w:t>
-      </w:r>
-      <w:proofErr w:type="gramStart"/>
-      <w:r>
-        <w:rPr>
-          <w:rFonts w:ascii="Times New Roman" w:hAnsi="Times New Roman"/>
-          <w:sz w:val="24"/>
-          <w:szCs w:val="24"/>
-          <w:lang w:val="en-GB"/>
-        </w:rPr>
-        <w:t>printer</w:t>
-      </w:r>
-      <w:proofErr w:type="gramEnd"/>
-      <w:r>
-        <w:rPr>
-          <w:rFonts w:ascii="Times New Roman" w:hAnsi="Times New Roman"/>
-          <w:sz w:val="24"/>
-          <w:szCs w:val="24"/>
-        </w:rPr>
-        <w:t xml:space="preserve"> – </w:t>
-      </w:r>
-      <w:r>
-        <w:rPr>
-          <w:rFonts w:ascii="Times New Roman" w:hAnsi="Times New Roman"/>
-          <w:sz w:val="24"/>
-          <w:szCs w:val="24"/>
-        </w:rPr>
-        <w:t xml:space="preserve">інформація про </w:t>
-      </w:r>
-      <w:proofErr w:type="spellStart"/>
-      <w:r>
-        <w:rPr>
-          <w:rFonts w:ascii="Times New Roman" w:hAnsi="Times New Roman"/>
-          <w:sz w:val="24"/>
-          <w:szCs w:val="24"/>
-        </w:rPr>
-        <w:t>прінтери</w:t>
-      </w:r>
-      <w:proofErr w:type="spellEnd"/>
-      <w:r>
-        <w:rPr>
-          <w:rFonts w:ascii="Times New Roman" w:hAnsi="Times New Roman"/>
-          <w:sz w:val="24"/>
-          <w:szCs w:val="24"/>
-        </w:rPr>
-        <w:t>, на яких друкуються замовлення</w:t>
-      </w:r>
-      <w:r>
-        <w:rPr>
-          <w:rFonts w:ascii="Times New Roman" w:hAnsi="Times New Roman"/>
-          <w:sz w:val="24"/>
-          <w:szCs w:val="24"/>
-        </w:rPr>
-        <w:t xml:space="preserve">; </w:t>
-      </w:r>
-    </w:p>
-    <w:p>
-      <w:pPr>
-        <w:spacing w:after="0" w:line="240" w:lineRule="auto"/>
-        <w:rPr>
-          <w:rFonts w:ascii="Times New Roman" w:hAnsi="Times New Roman"/>
-          <w:sz w:val="24"/>
-          <w:szCs w:val="24"/>
-        </w:rPr>
-      </w:pPr>
-      <w:r>
-        <w:rPr>
-          <w:rFonts w:ascii="Times New Roman" w:hAnsi="Times New Roman"/>
-          <w:sz w:val="24"/>
-          <w:szCs w:val="24"/>
-        </w:rPr>
-        <w:t xml:space="preserve">6. </w:t>
-      </w:r>
-      <w:proofErr w:type="gramStart"/>
-      <w:r>
-        <w:rPr>
-          <w:rFonts w:ascii="Times New Roman" w:hAnsi="Times New Roman"/>
-          <w:sz w:val="24"/>
-          <w:szCs w:val="24"/>
-          <w:lang w:val="en-GB"/>
-        </w:rPr>
-        <w:t>size</w:t>
-      </w:r>
-      <w:proofErr w:type="gramEnd"/>
-      <w:r>
-        <w:rPr>
-          <w:rFonts w:ascii="Times New Roman" w:hAnsi="Times New Roman"/>
-          <w:sz w:val="24"/>
-          <w:szCs w:val="24"/>
-          <w:lang w:val="ru-RU"/>
-        </w:rPr>
-        <w:t xml:space="preserve"> </w:t>
-      </w:r>
-      <w:r>
-        <w:rPr>
-          <w:rFonts w:ascii="Times New Roman" w:hAnsi="Times New Roman"/>
-          <w:sz w:val="24"/>
-          <w:szCs w:val="24"/>
-        </w:rPr>
-        <w:t xml:space="preserve">– інформація про </w:t>
-      </w:r>
-      <w:r>
-        <w:rPr>
-          <w:rFonts w:ascii="Times New Roman" w:hAnsi="Times New Roman"/>
-          <w:sz w:val="24"/>
-          <w:szCs w:val="24"/>
-        </w:rPr>
-        <w:t>розміри друкованих сторінок</w:t>
-      </w:r>
-      <w:r>
-        <w:rPr>
-          <w:rFonts w:ascii="Times New Roman" w:hAnsi="Times New Roman"/>
-          <w:sz w:val="24"/>
-          <w:szCs w:val="24"/>
-        </w:rPr>
-        <w:t xml:space="preserve">; </w:t>
-      </w:r>
-    </w:p>
-    <w:p>
-      <w:pPr>
-        <w:spacing w:after="0" w:line="240" w:lineRule="auto"/>
-        <w:rPr>
-          <w:rFonts w:ascii="Times New Roman" w:hAnsi="Times New Roman"/>
-          <w:sz w:val="24"/>
-          <w:szCs w:val="24"/>
-        </w:rPr>
-      </w:pPr>
-      <w:r>
-        <w:rPr>
-          <w:rFonts w:ascii="Times New Roman" w:hAnsi="Times New Roman"/>
-          <w:sz w:val="24"/>
-          <w:szCs w:val="24"/>
-        </w:rPr>
-        <w:t xml:space="preserve">7. </w:t>
-      </w:r>
-      <w:proofErr w:type="gramStart"/>
-      <w:r>
-        <w:rPr>
-          <w:rFonts w:ascii="Times New Roman" w:hAnsi="Times New Roman"/>
-          <w:sz w:val="24"/>
-          <w:szCs w:val="24"/>
-          <w:lang w:val="en-GB"/>
-        </w:rPr>
-        <w:t>binder</w:t>
-      </w:r>
-      <w:proofErr w:type="gramEnd"/>
-      <w:r>
-        <w:rPr>
-          <w:rFonts w:ascii="Times New Roman" w:hAnsi="Times New Roman"/>
-          <w:sz w:val="24"/>
-          <w:szCs w:val="24"/>
-        </w:rPr>
-        <w:t xml:space="preserve"> –</w:t>
-      </w:r>
-      <w:r>
-        <w:rPr>
-          <w:rFonts w:ascii="Times New Roman" w:hAnsi="Times New Roman"/>
-          <w:sz w:val="24"/>
-          <w:szCs w:val="24"/>
-          <w:lang w:val="ru-RU"/>
-        </w:rPr>
-        <w:t xml:space="preserve"> </w:t>
-      </w:r>
-      <w:r>
-        <w:rPr>
-          <w:rFonts w:ascii="Times New Roman" w:hAnsi="Times New Roman"/>
-          <w:sz w:val="24"/>
-          <w:szCs w:val="24"/>
-        </w:rPr>
-        <w:t>інформація про типи обкладинок</w:t>
-      </w:r>
-      <w:r>
-        <w:rPr>
-          <w:rFonts w:ascii="Times New Roman" w:hAnsi="Times New Roman"/>
-          <w:sz w:val="24"/>
-          <w:szCs w:val="24"/>
-        </w:rPr>
-        <w:t xml:space="preserve">; </w:t>
-      </w:r>
-    </w:p>
-    <w:p>
-      <w:pPr>
-        <w:spacing w:after="0" w:line="240" w:lineRule="auto"/>
-        <w:rPr>
-          <w:rFonts w:ascii="Times New Roman" w:hAnsi="Times New Roman"/>
-          <w:sz w:val="24"/>
-          <w:szCs w:val="24"/>
-        </w:rPr>
-      </w:pPr>
-      <w:r>
-        <w:rPr>
-          <w:rFonts w:ascii="Times New Roman" w:hAnsi="Times New Roman"/>
-          <w:sz w:val="24"/>
-          <w:szCs w:val="24"/>
-        </w:rPr>
-        <w:t xml:space="preserve">8. </w:t>
-      </w:r>
-      <w:r>
-        <w:rPr>
-          <w:rFonts w:ascii="Times New Roman" w:hAnsi="Times New Roman"/>
-          <w:sz w:val="24"/>
-          <w:szCs w:val="24"/>
-          <w:lang w:val="en-GB"/>
-        </w:rPr>
-        <w:t>shop</w:t>
-      </w:r>
-      <w:r>
-        <w:rPr>
-          <w:rFonts w:ascii="Times New Roman" w:hAnsi="Times New Roman"/>
-          <w:sz w:val="24"/>
-          <w:szCs w:val="24"/>
-        </w:rPr>
-        <w:t>_</w:t>
-      </w:r>
-      <w:r>
-        <w:rPr>
-          <w:rFonts w:ascii="Times New Roman" w:hAnsi="Times New Roman"/>
-          <w:sz w:val="24"/>
-          <w:szCs w:val="24"/>
-          <w:lang w:val="en-GB"/>
-        </w:rPr>
-        <w:t>has</w:t>
-      </w:r>
-      <w:r>
-        <w:rPr>
-          <w:rFonts w:ascii="Times New Roman" w:hAnsi="Times New Roman"/>
-          <w:sz w:val="24"/>
-          <w:szCs w:val="24"/>
-        </w:rPr>
-        <w:t>_</w:t>
-      </w:r>
-      <w:r>
-        <w:rPr>
-          <w:rFonts w:ascii="Times New Roman" w:hAnsi="Times New Roman"/>
-          <w:sz w:val="24"/>
-          <w:szCs w:val="24"/>
-          <w:lang w:val="en-GB"/>
-        </w:rPr>
-        <w:t>book</w:t>
-      </w:r>
       <w:r>
         <w:rPr>
           <w:rFonts w:ascii="Times New Roman" w:hAnsi="Times New Roman"/>
@@ -1847,22 +1823,13 @@
     </w:p>
     <w:p>
       <w:pPr>
-        <w:spacing w:after="0" w:line="240" w:lineRule="auto"/>
-        <w:rPr>
-          <w:rFonts w:ascii="Times New Roman" w:hAnsi="Times New Roman"/>
-          <w:sz w:val="24"/>
-          <w:szCs w:val="24"/>
-        </w:rPr>
-      </w:pPr>
-    </w:p>
-    <w:p>
-      <w:pPr>
+        <w:spacing w:after="0"/>
         <w:rPr>
           <w:rFonts w:ascii="Times New Roman" w:hAnsi="Times New Roman"/>
           <w:noProof/>
           <w:sz w:val="24"/>
           <w:szCs w:val="24"/>
-          <w:lang w:val="en-US"/>
+          <w:lang w:val="ru-RU"/>
         </w:rPr>
       </w:pPr>
       <w:r>
@@ -1893,28 +1860,2040 @@
             <v:path o:extrusionok="f" gradientshapeok="t" o:connecttype="rect"/>
             <o:lock v:ext="edit" aspectratio="t"/>
           </v:shapetype>
-          <v:shape id="_x0000_i1028" type="#_x0000_t75" style="width:468pt;height:238.6pt">
-            <v:imagedata r:id="rId4" o:title="lab1"/>
+          <v:shape id="_x0000_i1025" type="#_x0000_t75" style="width:468pt;height:238.5pt">
+            <v:imagedata r:id="rId5" o:title="lab1"/>
           </v:shape>
         </w:pict>
       </w:r>
     </w:p>
     <w:p>
       <w:pPr>
-        <w:rPr>
-          <w:rFonts w:ascii="Times New Roman" w:hAnsi="Times New Roman"/>
-          <w:sz w:val="24"/>
-          <w:szCs w:val="24"/>
-          <w:lang w:val="ru-RU"/>
-        </w:rPr>
-      </w:pPr>
-      <w:r>
+        <w:spacing w:after="0" w:line="240" w:lineRule="auto"/>
+        <w:rPr>
+          <w:rFonts w:ascii="Times New Roman" w:hAnsi="Times New Roman"/>
+          <w:sz w:val="24"/>
+          <w:szCs w:val="24"/>
+          <w:lang w:val="en-US"/>
+        </w:rPr>
+      </w:pPr>
+      <w:r>
+        <w:rPr>
+          <w:rFonts w:ascii="Times New Roman" w:hAnsi="Times New Roman"/>
+          <w:sz w:val="24"/>
+          <w:szCs w:val="24"/>
+        </w:rPr>
+        <w:t xml:space="preserve">Сутності таблиці </w:t>
+      </w:r>
+      <w:r>
+        <w:rPr>
+          <w:rFonts w:ascii="Times New Roman" w:hAnsi="Times New Roman"/>
+          <w:sz w:val="24"/>
+          <w:szCs w:val="24"/>
+          <w:lang w:val="en-GB"/>
+        </w:rPr>
+        <w:t>customer</w:t>
+      </w:r>
+      <w:r>
+        <w:rPr>
+          <w:rFonts w:ascii="Times New Roman" w:hAnsi="Times New Roman"/>
+          <w:sz w:val="24"/>
+          <w:szCs w:val="24"/>
+          <w:lang w:val="en-US"/>
+        </w:rPr>
+        <w:t xml:space="preserve">: </w:t>
+      </w:r>
+    </w:p>
+    <w:p>
+      <w:pPr>
+        <w:spacing w:after="0" w:line="240" w:lineRule="auto"/>
+        <w:rPr>
+          <w:rFonts w:ascii="Times New Roman" w:hAnsi="Times New Roman"/>
+          <w:sz w:val="24"/>
+          <w:szCs w:val="24"/>
+          <w:lang w:val="en-US"/>
+        </w:rPr>
+      </w:pPr>
+      <w:r>
+        <w:rPr>
+          <w:rFonts w:ascii="Times New Roman" w:hAnsi="Times New Roman"/>
+          <w:sz w:val="24"/>
+          <w:szCs w:val="24"/>
+          <w:lang w:val="en-US"/>
+        </w:rPr>
+        <w:t xml:space="preserve">1. </w:t>
+      </w:r>
+      <w:r>
+        <w:rPr>
+          <w:rFonts w:ascii="Times New Roman" w:hAnsi="Times New Roman"/>
+          <w:sz w:val="24"/>
+          <w:szCs w:val="24"/>
+          <w:lang w:val="en-GB"/>
+        </w:rPr>
+        <w:t>idcustomer</w:t>
+      </w:r>
+      <w:r>
+        <w:rPr>
+          <w:rFonts w:ascii="Times New Roman" w:hAnsi="Times New Roman"/>
+          <w:sz w:val="24"/>
+          <w:szCs w:val="24"/>
+          <w:lang w:val="en-US"/>
+        </w:rPr>
+        <w:t xml:space="preserve"> – </w:t>
+      </w:r>
+      <w:r>
+        <w:rPr>
+          <w:rFonts w:ascii="Times New Roman" w:hAnsi="Times New Roman"/>
+          <w:sz w:val="24"/>
+          <w:szCs w:val="24"/>
+        </w:rPr>
+        <w:t xml:space="preserve">стовпець </w:t>
+      </w:r>
+      <w:r>
+        <w:rPr>
+          <w:rFonts w:ascii="Times New Roman" w:hAnsi="Times New Roman"/>
+          <w:sz w:val="24"/>
+          <w:szCs w:val="24"/>
+          <w:lang w:val="en-GB"/>
+        </w:rPr>
+        <w:t>primary</w:t>
+      </w:r>
+      <w:r>
+        <w:rPr>
+          <w:rFonts w:ascii="Times New Roman" w:hAnsi="Times New Roman"/>
+          <w:sz w:val="24"/>
+          <w:szCs w:val="24"/>
+          <w:lang w:val="en-US"/>
+        </w:rPr>
+        <w:t xml:space="preserve"> </w:t>
+      </w:r>
+      <w:r>
+        <w:rPr>
+          <w:rFonts w:ascii="Times New Roman" w:hAnsi="Times New Roman"/>
+          <w:sz w:val="24"/>
+          <w:szCs w:val="24"/>
+          <w:lang w:val="en-GB"/>
+        </w:rPr>
+        <w:t>key</w:t>
+      </w:r>
+      <w:r>
+        <w:rPr>
+          <w:rFonts w:ascii="Times New Roman" w:hAnsi="Times New Roman"/>
+          <w:sz w:val="24"/>
+          <w:szCs w:val="24"/>
+          <w:lang w:val="en-US"/>
+        </w:rPr>
+        <w:t xml:space="preserve"> </w:t>
+      </w:r>
+    </w:p>
+    <w:p>
+      <w:pPr>
+        <w:spacing w:after="0" w:line="240" w:lineRule="auto"/>
+        <w:rPr>
+          <w:rFonts w:ascii="Times New Roman" w:hAnsi="Times New Roman"/>
+          <w:sz w:val="24"/>
+          <w:szCs w:val="24"/>
+        </w:rPr>
+      </w:pPr>
+      <w:r>
+        <w:rPr>
+          <w:rFonts w:ascii="Times New Roman" w:hAnsi="Times New Roman"/>
+          <w:sz w:val="24"/>
+          <w:szCs w:val="24"/>
+          <w:lang w:val="en-US"/>
+        </w:rPr>
+        <w:t xml:space="preserve">2. </w:t>
+      </w:r>
+      <w:r>
+        <w:rPr>
+          <w:rFonts w:ascii="Times New Roman" w:hAnsi="Times New Roman"/>
+          <w:sz w:val="24"/>
+          <w:szCs w:val="24"/>
+          <w:lang w:val="en-GB"/>
+        </w:rPr>
+        <w:t>name</w:t>
+      </w:r>
+      <w:r>
+        <w:rPr>
+          <w:rFonts w:ascii="Times New Roman" w:hAnsi="Times New Roman"/>
+          <w:sz w:val="24"/>
+          <w:szCs w:val="24"/>
+          <w:lang w:val="en-US"/>
+        </w:rPr>
+        <w:t xml:space="preserve"> – </w:t>
+      </w:r>
+      <w:r>
+        <w:rPr>
+          <w:rFonts w:ascii="Times New Roman" w:hAnsi="Times New Roman"/>
+          <w:sz w:val="24"/>
+          <w:szCs w:val="24"/>
+        </w:rPr>
+        <w:t xml:space="preserve">зберігає ім’я замовника </w:t>
+      </w:r>
+    </w:p>
+    <w:p>
+      <w:pPr>
+        <w:spacing w:after="0" w:line="240" w:lineRule="auto"/>
+        <w:rPr>
+          <w:rFonts w:ascii="Times New Roman" w:hAnsi="Times New Roman"/>
+          <w:sz w:val="24"/>
+          <w:szCs w:val="24"/>
+        </w:rPr>
+      </w:pPr>
+      <w:r>
+        <w:rPr>
+          <w:rFonts w:ascii="Times New Roman" w:hAnsi="Times New Roman"/>
+          <w:sz w:val="24"/>
+          <w:szCs w:val="24"/>
+        </w:rPr>
+        <w:t xml:space="preserve">3. </w:t>
+      </w:r>
+      <w:r>
+        <w:rPr>
+          <w:rFonts w:ascii="Times New Roman" w:hAnsi="Times New Roman"/>
+          <w:sz w:val="24"/>
+          <w:szCs w:val="24"/>
+          <w:lang w:val="en-GB"/>
+        </w:rPr>
+        <w:t>surname</w:t>
+      </w:r>
+      <w:r>
+        <w:rPr>
+          <w:rFonts w:ascii="Times New Roman" w:hAnsi="Times New Roman"/>
+          <w:sz w:val="24"/>
+          <w:szCs w:val="24"/>
+        </w:rPr>
+        <w:t xml:space="preserve"> – </w:t>
+      </w:r>
+      <w:r>
+        <w:rPr>
+          <w:rFonts w:ascii="Times New Roman" w:hAnsi="Times New Roman"/>
+          <w:sz w:val="24"/>
+          <w:szCs w:val="24"/>
+        </w:rPr>
+        <w:t xml:space="preserve">зберігає прізвище замовника </w:t>
+      </w:r>
+    </w:p>
+    <w:p>
+      <w:pPr>
+        <w:spacing w:after="0" w:line="240" w:lineRule="auto"/>
+        <w:rPr>
+          <w:rFonts w:ascii="Times New Roman" w:hAnsi="Times New Roman"/>
+          <w:sz w:val="24"/>
+          <w:szCs w:val="24"/>
+        </w:rPr>
+      </w:pPr>
+      <w:r>
+        <w:rPr>
+          <w:rFonts w:ascii="Times New Roman" w:hAnsi="Times New Roman"/>
+          <w:sz w:val="24"/>
+          <w:szCs w:val="24"/>
+        </w:rPr>
+        <w:t xml:space="preserve">4. </w:t>
+      </w:r>
+      <w:r>
+        <w:rPr>
+          <w:rFonts w:ascii="Times New Roman" w:hAnsi="Times New Roman"/>
+          <w:sz w:val="24"/>
+          <w:szCs w:val="24"/>
+          <w:lang w:val="en-GB"/>
+        </w:rPr>
+        <w:t>contact</w:t>
+      </w:r>
+      <w:r>
+        <w:rPr>
+          <w:rFonts w:ascii="Times New Roman" w:hAnsi="Times New Roman"/>
+          <w:sz w:val="24"/>
+          <w:szCs w:val="24"/>
+        </w:rPr>
+        <w:t>_</w:t>
+      </w:r>
+      <w:r>
+        <w:rPr>
+          <w:rFonts w:ascii="Times New Roman" w:hAnsi="Times New Roman"/>
+          <w:sz w:val="24"/>
+          <w:szCs w:val="24"/>
+          <w:lang w:val="en-GB"/>
+        </w:rPr>
+        <w:t>phone</w:t>
+      </w:r>
+      <w:r>
+        <w:rPr>
+          <w:rFonts w:ascii="Times New Roman" w:hAnsi="Times New Roman"/>
+          <w:sz w:val="24"/>
+          <w:szCs w:val="24"/>
+        </w:rPr>
+        <w:t xml:space="preserve"> </w:t>
+      </w:r>
+      <w:r>
+        <w:rPr>
+          <w:rFonts w:ascii="Times New Roman" w:hAnsi="Times New Roman"/>
+          <w:sz w:val="24"/>
+          <w:szCs w:val="24"/>
+        </w:rPr>
+        <w:t xml:space="preserve">– зберігає контактний телефон </w:t>
+      </w:r>
+    </w:p>
+    <w:p>
+      <w:pPr>
+        <w:spacing w:after="0" w:line="240" w:lineRule="auto"/>
+        <w:rPr>
+          <w:rFonts w:ascii="Times New Roman" w:hAnsi="Times New Roman"/>
+          <w:sz w:val="24"/>
+          <w:szCs w:val="24"/>
+        </w:rPr>
+      </w:pPr>
+      <w:r>
+        <w:rPr>
+          <w:rFonts w:ascii="Times New Roman" w:hAnsi="Times New Roman"/>
+          <w:sz w:val="24"/>
+          <w:szCs w:val="24"/>
+        </w:rPr>
+        <w:t xml:space="preserve">5. </w:t>
+      </w:r>
+      <w:r>
+        <w:rPr>
+          <w:rFonts w:ascii="Times New Roman" w:hAnsi="Times New Roman"/>
+          <w:sz w:val="24"/>
+          <w:szCs w:val="24"/>
+          <w:lang w:val="en-GB"/>
+        </w:rPr>
+        <w:t>email</w:t>
+      </w:r>
+      <w:r>
+        <w:rPr>
+          <w:rFonts w:ascii="Times New Roman" w:hAnsi="Times New Roman"/>
+          <w:sz w:val="24"/>
+          <w:szCs w:val="24"/>
+        </w:rPr>
+        <w:t xml:space="preserve"> </w:t>
+      </w:r>
+      <w:r>
+        <w:rPr>
+          <w:rFonts w:ascii="Times New Roman" w:hAnsi="Times New Roman"/>
+          <w:sz w:val="24"/>
+          <w:szCs w:val="24"/>
+        </w:rPr>
+        <w:t xml:space="preserve">– зберігає електронну пошту замовника </w:t>
+      </w:r>
+    </w:p>
+    <w:p>
+      <w:pPr>
+        <w:spacing w:after="0" w:line="240" w:lineRule="auto"/>
+        <w:rPr>
+          <w:rFonts w:ascii="Times New Roman" w:hAnsi="Times New Roman"/>
+          <w:sz w:val="24"/>
+          <w:szCs w:val="24"/>
+        </w:rPr>
+      </w:pPr>
+      <w:r>
+        <w:rPr>
+          <w:rFonts w:ascii="Times New Roman" w:hAnsi="Times New Roman"/>
+          <w:sz w:val="24"/>
+          <w:szCs w:val="24"/>
+        </w:rPr>
+        <w:t xml:space="preserve">6. </w:t>
+      </w:r>
+      <w:r>
+        <w:rPr>
+          <w:rFonts w:ascii="Times New Roman" w:hAnsi="Times New Roman"/>
+          <w:sz w:val="24"/>
+          <w:szCs w:val="24"/>
+          <w:lang w:val="en-GB"/>
+        </w:rPr>
+        <w:t>birth</w:t>
+      </w:r>
+      <w:r>
+        <w:rPr>
+          <w:rFonts w:ascii="Times New Roman" w:hAnsi="Times New Roman"/>
+          <w:sz w:val="24"/>
+          <w:szCs w:val="24"/>
+        </w:rPr>
+        <w:t>_</w:t>
+      </w:r>
+      <w:r>
+        <w:rPr>
+          <w:rFonts w:ascii="Times New Roman" w:hAnsi="Times New Roman"/>
+          <w:sz w:val="24"/>
+          <w:szCs w:val="24"/>
+          <w:lang w:val="en-GB"/>
+        </w:rPr>
+        <w:t>date</w:t>
+      </w:r>
+      <w:r>
+        <w:rPr>
+          <w:rFonts w:ascii="Times New Roman" w:hAnsi="Times New Roman"/>
+          <w:sz w:val="24"/>
+          <w:szCs w:val="24"/>
+        </w:rPr>
+        <w:t xml:space="preserve"> – зберігає дату народження клієнта </w:t>
+      </w:r>
+    </w:p>
+    <w:p>
+      <w:pPr>
+        <w:spacing w:after="0"/>
         <w:rPr>
           <w:rFonts w:ascii="Times New Roman" w:hAnsi="Times New Roman"/>
           <w:b/>
           <w:sz w:val="24"/>
           <w:szCs w:val="24"/>
         </w:rPr>
+      </w:pPr>
+      <w:r>
+        <w:rPr>
+          <w:rFonts w:ascii="Times New Roman" w:hAnsi="Times New Roman"/>
+          <w:b/>
+          <w:sz w:val="24"/>
+          <w:szCs w:val="24"/>
+        </w:rPr>
+        <w:t xml:space="preserve"> </w:t>
+      </w:r>
+    </w:p>
+    <w:p>
+      <w:pPr>
+        <w:spacing w:after="0"/>
+        <w:rPr>
+          <w:rFonts w:ascii="Times New Roman" w:hAnsi="Times New Roman"/>
+          <w:b/>
+          <w:sz w:val="24"/>
+          <w:szCs w:val="24"/>
+        </w:rPr>
+      </w:pPr>
+    </w:p>
+    <w:p>
+      <w:pPr>
+        <w:spacing w:after="0"/>
+        <w:rPr>
+          <w:rFonts w:ascii="Times New Roman" w:hAnsi="Times New Roman"/>
+          <w:b/>
+          <w:sz w:val="24"/>
+          <w:szCs w:val="24"/>
+        </w:rPr>
+      </w:pPr>
+    </w:p>
+    <w:p>
+      <w:pPr>
+        <w:spacing w:after="0"/>
+        <w:rPr>
+          <w:rFonts w:ascii="Times New Roman" w:hAnsi="Times New Roman"/>
+          <w:sz w:val="24"/>
+          <w:szCs w:val="24"/>
+        </w:rPr>
+      </w:pPr>
+      <w:r>
+        <w:rPr>
+          <w:rFonts w:ascii="Times New Roman" w:hAnsi="Times New Roman"/>
+          <w:sz w:val="24"/>
+          <w:szCs w:val="24"/>
+        </w:rPr>
+        <w:lastRenderedPageBreak/>
+        <w:t xml:space="preserve">Сутності таблиці </w:t>
+      </w:r>
+      <w:r>
+        <w:rPr>
+          <w:rFonts w:ascii="Times New Roman" w:hAnsi="Times New Roman"/>
+          <w:sz w:val="24"/>
+          <w:szCs w:val="24"/>
+          <w:lang w:val="en-GB"/>
+        </w:rPr>
+        <w:t>performer</w:t>
+      </w:r>
+      <w:r>
+        <w:rPr>
+          <w:rFonts w:ascii="Times New Roman" w:hAnsi="Times New Roman"/>
+          <w:sz w:val="24"/>
+          <w:szCs w:val="24"/>
+        </w:rPr>
+        <w:t xml:space="preserve">: </w:t>
+      </w:r>
+    </w:p>
+    <w:p>
+      <w:pPr>
+        <w:spacing w:after="0"/>
+        <w:rPr>
+          <w:rFonts w:ascii="Times New Roman" w:hAnsi="Times New Roman"/>
+          <w:sz w:val="24"/>
+          <w:szCs w:val="24"/>
+        </w:rPr>
+      </w:pPr>
+      <w:r>
+        <w:rPr>
+          <w:rFonts w:ascii="Times New Roman" w:hAnsi="Times New Roman"/>
+          <w:sz w:val="24"/>
+          <w:szCs w:val="24"/>
+        </w:rPr>
+        <w:t>1.</w:t>
+      </w:r>
+      <w:r>
+        <w:rPr>
+          <w:rFonts w:ascii="Times New Roman" w:hAnsi="Times New Roman"/>
+          <w:sz w:val="24"/>
+          <w:szCs w:val="24"/>
+        </w:rPr>
+        <w:t xml:space="preserve"> </w:t>
+      </w:r>
+      <w:r>
+        <w:rPr>
+          <w:rFonts w:ascii="Times New Roman" w:hAnsi="Times New Roman"/>
+          <w:sz w:val="24"/>
+          <w:szCs w:val="24"/>
+          <w:lang w:val="en-GB"/>
+        </w:rPr>
+        <w:t>idperformer</w:t>
+      </w:r>
+      <w:r>
+        <w:rPr>
+          <w:rFonts w:ascii="Times New Roman" w:hAnsi="Times New Roman"/>
+          <w:sz w:val="24"/>
+          <w:szCs w:val="24"/>
+        </w:rPr>
+        <w:t xml:space="preserve"> – </w:t>
+      </w:r>
+      <w:r>
+        <w:rPr>
+          <w:rFonts w:ascii="Times New Roman" w:hAnsi="Times New Roman"/>
+          <w:sz w:val="24"/>
+          <w:szCs w:val="24"/>
+        </w:rPr>
+        <w:t xml:space="preserve">стовпець </w:t>
+      </w:r>
+      <w:r>
+        <w:rPr>
+          <w:rFonts w:ascii="Times New Roman" w:hAnsi="Times New Roman"/>
+          <w:sz w:val="24"/>
+          <w:szCs w:val="24"/>
+          <w:lang w:val="en-GB"/>
+        </w:rPr>
+        <w:t>primary key</w:t>
+      </w:r>
+      <w:r>
+        <w:rPr>
+          <w:rFonts w:ascii="Times New Roman" w:hAnsi="Times New Roman"/>
+          <w:sz w:val="24"/>
+          <w:szCs w:val="24"/>
+        </w:rPr>
+        <w:t xml:space="preserve"> </w:t>
+      </w:r>
+    </w:p>
+    <w:p>
+      <w:pPr>
+        <w:spacing w:after="0"/>
+        <w:rPr>
+          <w:rFonts w:ascii="Times New Roman" w:hAnsi="Times New Roman"/>
+          <w:sz w:val="24"/>
+          <w:szCs w:val="24"/>
+        </w:rPr>
+      </w:pPr>
+      <w:r>
+        <w:rPr>
+          <w:rFonts w:ascii="Times New Roman" w:hAnsi="Times New Roman"/>
+          <w:sz w:val="24"/>
+          <w:szCs w:val="24"/>
+        </w:rPr>
+        <w:t xml:space="preserve">2. </w:t>
+      </w:r>
+      <w:r>
+        <w:rPr>
+          <w:rFonts w:ascii="Times New Roman" w:hAnsi="Times New Roman"/>
+          <w:sz w:val="24"/>
+          <w:szCs w:val="24"/>
+          <w:lang w:val="en-GB"/>
+        </w:rPr>
+        <w:t>name</w:t>
+      </w:r>
+      <w:r>
+        <w:rPr>
+          <w:rFonts w:ascii="Times New Roman" w:hAnsi="Times New Roman"/>
+          <w:sz w:val="24"/>
+          <w:szCs w:val="24"/>
+        </w:rPr>
+        <w:t xml:space="preserve"> – </w:t>
+      </w:r>
+      <w:r>
+        <w:rPr>
+          <w:rFonts w:ascii="Times New Roman" w:hAnsi="Times New Roman"/>
+          <w:sz w:val="24"/>
+          <w:szCs w:val="24"/>
+        </w:rPr>
+        <w:t xml:space="preserve">зберігає ім’я виконавця замовлення </w:t>
+      </w:r>
+    </w:p>
+    <w:p>
+      <w:pPr>
+        <w:spacing w:after="0"/>
+        <w:rPr>
+          <w:rFonts w:ascii="Times New Roman" w:hAnsi="Times New Roman"/>
+          <w:sz w:val="24"/>
+          <w:szCs w:val="24"/>
+        </w:rPr>
+      </w:pPr>
+      <w:r>
+        <w:rPr>
+          <w:rFonts w:ascii="Times New Roman" w:hAnsi="Times New Roman"/>
+          <w:sz w:val="24"/>
+          <w:szCs w:val="24"/>
+        </w:rPr>
+        <w:t xml:space="preserve">3. </w:t>
+      </w:r>
+      <w:r>
+        <w:rPr>
+          <w:rFonts w:ascii="Times New Roman" w:hAnsi="Times New Roman"/>
+          <w:sz w:val="24"/>
+          <w:szCs w:val="24"/>
+          <w:lang w:val="en-GB"/>
+        </w:rPr>
+        <w:t>birth</w:t>
+      </w:r>
+      <w:r>
+        <w:rPr>
+          <w:rFonts w:ascii="Times New Roman" w:hAnsi="Times New Roman"/>
+          <w:sz w:val="24"/>
+          <w:szCs w:val="24"/>
+        </w:rPr>
+        <w:t>-</w:t>
+      </w:r>
+      <w:r>
+        <w:rPr>
+          <w:rFonts w:ascii="Times New Roman" w:hAnsi="Times New Roman"/>
+          <w:sz w:val="24"/>
+          <w:szCs w:val="24"/>
+          <w:lang w:val="en-GB"/>
+        </w:rPr>
+        <w:t>date</w:t>
+      </w:r>
+      <w:r>
+        <w:rPr>
+          <w:rFonts w:ascii="Times New Roman" w:hAnsi="Times New Roman"/>
+          <w:sz w:val="24"/>
+          <w:szCs w:val="24"/>
+        </w:rPr>
+        <w:t xml:space="preserve"> – зберігає дату народження виконавця </w:t>
+      </w:r>
+    </w:p>
+    <w:p>
+      <w:pPr>
+        <w:spacing w:after="0"/>
+        <w:rPr>
+          <w:rFonts w:ascii="Times New Roman" w:hAnsi="Times New Roman"/>
+          <w:sz w:val="24"/>
+          <w:szCs w:val="24"/>
+        </w:rPr>
+      </w:pPr>
+      <w:r>
+        <w:rPr>
+          <w:rFonts w:ascii="Times New Roman" w:hAnsi="Times New Roman"/>
+          <w:sz w:val="24"/>
+          <w:szCs w:val="24"/>
+        </w:rPr>
+        <w:t xml:space="preserve">4. </w:t>
+      </w:r>
+      <w:proofErr w:type="gramStart"/>
+      <w:r>
+        <w:rPr>
+          <w:rFonts w:ascii="Times New Roman" w:hAnsi="Times New Roman"/>
+          <w:sz w:val="24"/>
+          <w:szCs w:val="24"/>
+          <w:lang w:val="en-GB"/>
+        </w:rPr>
+        <w:t>email</w:t>
+      </w:r>
+      <w:proofErr w:type="gramEnd"/>
+      <w:r>
+        <w:rPr>
+          <w:rFonts w:ascii="Times New Roman" w:hAnsi="Times New Roman"/>
+          <w:sz w:val="24"/>
+          <w:szCs w:val="24"/>
+        </w:rPr>
+        <w:t xml:space="preserve"> – </w:t>
+      </w:r>
+      <w:r>
+        <w:rPr>
+          <w:rFonts w:ascii="Times New Roman" w:hAnsi="Times New Roman"/>
+          <w:sz w:val="24"/>
+          <w:szCs w:val="24"/>
+        </w:rPr>
+        <w:t xml:space="preserve">зберігає поштову адресу виконавця </w:t>
+      </w:r>
+    </w:p>
+    <w:p>
+      <w:pPr>
+        <w:spacing w:after="0"/>
+        <w:rPr>
+          <w:rFonts w:ascii="Times New Roman" w:hAnsi="Times New Roman"/>
+          <w:sz w:val="24"/>
+          <w:szCs w:val="24"/>
+        </w:rPr>
+      </w:pPr>
+    </w:p>
+    <w:p>
+      <w:pPr>
+        <w:spacing w:after="0"/>
+        <w:rPr>
+          <w:rFonts w:ascii="Times New Roman" w:hAnsi="Times New Roman"/>
+          <w:sz w:val="24"/>
+          <w:szCs w:val="24"/>
+        </w:rPr>
+      </w:pPr>
+      <w:r>
+        <w:rPr>
+          <w:rFonts w:ascii="Times New Roman" w:hAnsi="Times New Roman"/>
+          <w:sz w:val="24"/>
+          <w:szCs w:val="24"/>
+        </w:rPr>
+        <w:t xml:space="preserve">Сутності таблиці </w:t>
+      </w:r>
+      <w:r>
+        <w:rPr>
+          <w:rFonts w:ascii="Times New Roman" w:hAnsi="Times New Roman"/>
+          <w:sz w:val="24"/>
+          <w:szCs w:val="24"/>
+          <w:lang w:val="en-GB"/>
+        </w:rPr>
+        <w:t>book</w:t>
+      </w:r>
+      <w:r>
+        <w:rPr>
+          <w:rFonts w:ascii="Times New Roman" w:hAnsi="Times New Roman"/>
+          <w:sz w:val="24"/>
+          <w:szCs w:val="24"/>
+        </w:rPr>
+        <w:t xml:space="preserve">: </w:t>
+      </w:r>
+    </w:p>
+    <w:p>
+      <w:pPr>
+        <w:spacing w:after="0"/>
+        <w:rPr>
+          <w:rFonts w:ascii="Times New Roman" w:hAnsi="Times New Roman"/>
+          <w:sz w:val="24"/>
+          <w:szCs w:val="24"/>
+        </w:rPr>
+      </w:pPr>
+      <w:r>
+        <w:rPr>
+          <w:rFonts w:ascii="Times New Roman" w:hAnsi="Times New Roman"/>
+          <w:sz w:val="24"/>
+          <w:szCs w:val="24"/>
+          <w:lang w:val="ru-RU"/>
+        </w:rPr>
+        <w:t xml:space="preserve">1. </w:t>
+      </w:r>
+      <w:proofErr w:type="spellStart"/>
+      <w:r>
+        <w:rPr>
+          <w:rFonts w:ascii="Times New Roman" w:hAnsi="Times New Roman"/>
+          <w:sz w:val="24"/>
+          <w:szCs w:val="24"/>
+          <w:lang w:val="en-GB"/>
+        </w:rPr>
+        <w:t>idbooks</w:t>
+      </w:r>
+      <w:proofErr w:type="spellEnd"/>
+      <w:r>
+        <w:rPr>
+          <w:rFonts w:ascii="Times New Roman" w:hAnsi="Times New Roman"/>
+          <w:sz w:val="24"/>
+          <w:szCs w:val="24"/>
+          <w:lang w:val="ru-RU"/>
+        </w:rPr>
+        <w:t xml:space="preserve"> – </w:t>
+      </w:r>
+      <w:r>
+        <w:rPr>
+          <w:rFonts w:ascii="Times New Roman" w:hAnsi="Times New Roman"/>
+          <w:sz w:val="24"/>
+          <w:szCs w:val="24"/>
+        </w:rPr>
+        <w:t xml:space="preserve">стовпець </w:t>
+      </w:r>
+      <w:r>
+        <w:rPr>
+          <w:rFonts w:ascii="Times New Roman" w:hAnsi="Times New Roman"/>
+          <w:sz w:val="24"/>
+          <w:szCs w:val="24"/>
+          <w:lang w:val="en-GB"/>
+        </w:rPr>
+        <w:t>primary</w:t>
+      </w:r>
+      <w:r>
+        <w:rPr>
+          <w:rFonts w:ascii="Times New Roman" w:hAnsi="Times New Roman"/>
+          <w:sz w:val="24"/>
+          <w:szCs w:val="24"/>
+          <w:lang w:val="ru-RU"/>
+        </w:rPr>
+        <w:t xml:space="preserve"> </w:t>
+      </w:r>
+      <w:r>
+        <w:rPr>
+          <w:rFonts w:ascii="Times New Roman" w:hAnsi="Times New Roman"/>
+          <w:sz w:val="24"/>
+          <w:szCs w:val="24"/>
+          <w:lang w:val="en-GB"/>
+        </w:rPr>
+        <w:t>key</w:t>
+      </w:r>
+    </w:p>
+    <w:p>
+      <w:pPr>
+        <w:spacing w:after="0"/>
+        <w:rPr>
+          <w:rFonts w:ascii="Times New Roman" w:hAnsi="Times New Roman"/>
+          <w:sz w:val="24"/>
+          <w:szCs w:val="24"/>
+        </w:rPr>
+      </w:pPr>
+      <w:r>
+        <w:rPr>
+          <w:rFonts w:ascii="Times New Roman" w:hAnsi="Times New Roman"/>
+          <w:sz w:val="24"/>
+          <w:szCs w:val="24"/>
+        </w:rPr>
+        <w:t xml:space="preserve">2. </w:t>
+      </w:r>
+      <w:proofErr w:type="gramStart"/>
+      <w:r>
+        <w:rPr>
+          <w:rFonts w:ascii="Times New Roman" w:hAnsi="Times New Roman"/>
+          <w:sz w:val="24"/>
+          <w:szCs w:val="24"/>
+          <w:lang w:val="en-GB"/>
+        </w:rPr>
+        <w:t>description</w:t>
+      </w:r>
+      <w:proofErr w:type="gramEnd"/>
+      <w:r>
+        <w:rPr>
+          <w:rFonts w:ascii="Times New Roman" w:hAnsi="Times New Roman"/>
+          <w:sz w:val="24"/>
+          <w:szCs w:val="24"/>
+          <w:lang w:val="ru-RU"/>
+        </w:rPr>
+        <w:t xml:space="preserve"> – </w:t>
+      </w:r>
+      <w:r>
+        <w:rPr>
+          <w:rFonts w:ascii="Times New Roman" w:hAnsi="Times New Roman"/>
+          <w:sz w:val="24"/>
+          <w:szCs w:val="24"/>
+        </w:rPr>
+        <w:t>зберігає опис замовлення</w:t>
+      </w:r>
+    </w:p>
+    <w:p>
+      <w:pPr>
+        <w:spacing w:after="0"/>
+        <w:rPr>
+          <w:rFonts w:ascii="Times New Roman" w:hAnsi="Times New Roman"/>
+          <w:sz w:val="24"/>
+          <w:szCs w:val="24"/>
+          <w:lang w:val="en-GB"/>
+        </w:rPr>
+      </w:pPr>
+      <w:r>
+        <w:rPr>
+          <w:rFonts w:ascii="Times New Roman" w:hAnsi="Times New Roman"/>
+          <w:sz w:val="24"/>
+          <w:szCs w:val="24"/>
+        </w:rPr>
+        <w:t xml:space="preserve">3. </w:t>
+      </w:r>
+      <w:proofErr w:type="spellStart"/>
+      <w:r>
+        <w:rPr>
+          <w:rFonts w:ascii="Times New Roman" w:hAnsi="Times New Roman"/>
+          <w:sz w:val="24"/>
+          <w:szCs w:val="24"/>
+          <w:lang w:val="en-GB"/>
+        </w:rPr>
+        <w:t>customer_idcustomer</w:t>
+      </w:r>
+      <w:proofErr w:type="spellEnd"/>
+      <w:r>
+        <w:rPr>
+          <w:rFonts w:ascii="Times New Roman" w:hAnsi="Times New Roman"/>
+          <w:sz w:val="24"/>
+          <w:szCs w:val="24"/>
+          <w:lang w:val="en-GB"/>
+        </w:rPr>
+        <w:t xml:space="preserve"> – </w:t>
+      </w:r>
+      <w:r>
+        <w:rPr>
+          <w:rFonts w:ascii="Times New Roman" w:hAnsi="Times New Roman"/>
+          <w:sz w:val="24"/>
+          <w:szCs w:val="24"/>
+        </w:rPr>
+        <w:t xml:space="preserve">зберігає </w:t>
+      </w:r>
+      <w:r>
+        <w:rPr>
+          <w:rFonts w:ascii="Times New Roman" w:hAnsi="Times New Roman"/>
+          <w:sz w:val="24"/>
+          <w:szCs w:val="24"/>
+          <w:lang w:val="en-GB"/>
+        </w:rPr>
+        <w:t xml:space="preserve">foreign key </w:t>
+      </w:r>
+      <w:r>
+        <w:rPr>
+          <w:rFonts w:ascii="Times New Roman" w:hAnsi="Times New Roman"/>
+          <w:sz w:val="24"/>
+          <w:szCs w:val="24"/>
+        </w:rPr>
+        <w:t xml:space="preserve">для таблиці </w:t>
+      </w:r>
+      <w:r>
+        <w:rPr>
+          <w:rFonts w:ascii="Times New Roman" w:hAnsi="Times New Roman"/>
+          <w:sz w:val="24"/>
+          <w:szCs w:val="24"/>
+          <w:lang w:val="en-GB"/>
+        </w:rPr>
+        <w:t xml:space="preserve">customer </w:t>
+      </w:r>
+    </w:p>
+    <w:p>
+      <w:pPr>
+        <w:spacing w:after="0"/>
+        <w:rPr>
+          <w:rFonts w:ascii="Times New Roman" w:hAnsi="Times New Roman"/>
+          <w:sz w:val="24"/>
+          <w:szCs w:val="24"/>
+          <w:lang w:val="en-GB"/>
+        </w:rPr>
+      </w:pPr>
+      <w:r>
+        <w:rPr>
+          <w:rFonts w:ascii="Times New Roman" w:hAnsi="Times New Roman"/>
+          <w:sz w:val="24"/>
+          <w:szCs w:val="24"/>
+          <w:lang w:val="en-GB"/>
+        </w:rPr>
+        <w:t xml:space="preserve">4. </w:t>
+      </w:r>
+      <w:proofErr w:type="spellStart"/>
+      <w:proofErr w:type="gramStart"/>
+      <w:r>
+        <w:rPr>
+          <w:rFonts w:ascii="Times New Roman" w:hAnsi="Times New Roman"/>
+          <w:sz w:val="24"/>
+          <w:szCs w:val="24"/>
+          <w:lang w:val="en-GB"/>
+        </w:rPr>
+        <w:t>printer_idprinter</w:t>
+      </w:r>
+      <w:proofErr w:type="spellEnd"/>
+      <w:proofErr w:type="gramEnd"/>
+      <w:r>
+        <w:rPr>
+          <w:rFonts w:ascii="Times New Roman" w:hAnsi="Times New Roman"/>
+          <w:sz w:val="24"/>
+          <w:szCs w:val="24"/>
+          <w:lang w:val="en-GB"/>
+        </w:rPr>
+        <w:t xml:space="preserve"> – </w:t>
+      </w:r>
+      <w:r>
+        <w:rPr>
+          <w:rFonts w:ascii="Times New Roman" w:hAnsi="Times New Roman"/>
+          <w:sz w:val="24"/>
+          <w:szCs w:val="24"/>
+        </w:rPr>
+        <w:t xml:space="preserve">зберігає </w:t>
+      </w:r>
+      <w:r>
+        <w:rPr>
+          <w:rFonts w:ascii="Times New Roman" w:hAnsi="Times New Roman"/>
+          <w:sz w:val="24"/>
+          <w:szCs w:val="24"/>
+          <w:lang w:val="en-GB"/>
+        </w:rPr>
+        <w:t xml:space="preserve">foreign key </w:t>
+      </w:r>
+      <w:r>
+        <w:rPr>
+          <w:rFonts w:ascii="Times New Roman" w:hAnsi="Times New Roman"/>
+          <w:sz w:val="24"/>
+          <w:szCs w:val="24"/>
+        </w:rPr>
+        <w:t>для таблиці</w:t>
+      </w:r>
+      <w:r>
+        <w:rPr>
+          <w:rFonts w:ascii="Times New Roman" w:hAnsi="Times New Roman"/>
+          <w:sz w:val="24"/>
+          <w:szCs w:val="24"/>
+        </w:rPr>
+        <w:t xml:space="preserve"> </w:t>
+      </w:r>
+      <w:r>
+        <w:rPr>
+          <w:rFonts w:ascii="Times New Roman" w:hAnsi="Times New Roman"/>
+          <w:sz w:val="24"/>
+          <w:szCs w:val="24"/>
+          <w:lang w:val="en-GB"/>
+        </w:rPr>
+        <w:t xml:space="preserve">printer </w:t>
+      </w:r>
+    </w:p>
+    <w:p>
+      <w:pPr>
+        <w:spacing w:after="0"/>
+        <w:rPr>
+          <w:rFonts w:ascii="Times New Roman" w:hAnsi="Times New Roman"/>
+          <w:sz w:val="24"/>
+          <w:szCs w:val="24"/>
+        </w:rPr>
+      </w:pPr>
+      <w:r>
+        <w:rPr>
+          <w:rFonts w:ascii="Times New Roman" w:hAnsi="Times New Roman"/>
+          <w:sz w:val="24"/>
+          <w:szCs w:val="24"/>
+          <w:lang w:val="ru-RU"/>
+        </w:rPr>
+        <w:t xml:space="preserve">5. </w:t>
+      </w:r>
+      <w:r>
+        <w:rPr>
+          <w:rFonts w:ascii="Times New Roman" w:hAnsi="Times New Roman"/>
+          <w:sz w:val="24"/>
+          <w:szCs w:val="24"/>
+          <w:lang w:val="en-GB"/>
+        </w:rPr>
+        <w:t>amount</w:t>
+      </w:r>
+      <w:r>
+        <w:rPr>
+          <w:rFonts w:ascii="Times New Roman" w:hAnsi="Times New Roman"/>
+          <w:sz w:val="24"/>
+          <w:szCs w:val="24"/>
+          <w:lang w:val="ru-RU"/>
+        </w:rPr>
+        <w:t xml:space="preserve"> – </w:t>
+      </w:r>
+      <w:r>
+        <w:rPr>
+          <w:rFonts w:ascii="Times New Roman" w:hAnsi="Times New Roman"/>
+          <w:sz w:val="24"/>
+          <w:szCs w:val="24"/>
+        </w:rPr>
+        <w:t xml:space="preserve">зберігає кількість екземплярів замовлення для друку </w:t>
+      </w:r>
+    </w:p>
+    <w:p>
+      <w:pPr>
+        <w:spacing w:after="0"/>
+        <w:rPr>
+          <w:rFonts w:ascii="Times New Roman" w:hAnsi="Times New Roman"/>
+          <w:sz w:val="24"/>
+          <w:szCs w:val="24"/>
+        </w:rPr>
+      </w:pPr>
+      <w:r>
+        <w:rPr>
+          <w:rFonts w:ascii="Times New Roman" w:hAnsi="Times New Roman"/>
+          <w:sz w:val="24"/>
+          <w:szCs w:val="24"/>
+        </w:rPr>
+        <w:t xml:space="preserve">6. </w:t>
+      </w:r>
+      <w:proofErr w:type="gramStart"/>
+      <w:r>
+        <w:rPr>
+          <w:rFonts w:ascii="Times New Roman" w:hAnsi="Times New Roman"/>
+          <w:sz w:val="24"/>
+          <w:szCs w:val="24"/>
+          <w:lang w:val="en-GB"/>
+        </w:rPr>
+        <w:t>performer</w:t>
+      </w:r>
+      <w:proofErr w:type="gramEnd"/>
+      <w:r>
+        <w:rPr>
+          <w:rFonts w:ascii="Times New Roman" w:hAnsi="Times New Roman"/>
+          <w:sz w:val="24"/>
+          <w:szCs w:val="24"/>
+          <w:lang w:val="ru-RU"/>
+        </w:rPr>
+        <w:t xml:space="preserve"> – </w:t>
+      </w:r>
+      <w:r>
+        <w:rPr>
+          <w:rFonts w:ascii="Times New Roman" w:hAnsi="Times New Roman"/>
+          <w:sz w:val="24"/>
+          <w:szCs w:val="24"/>
+        </w:rPr>
+        <w:t xml:space="preserve">зберігає ім’я виконавця замовлення </w:t>
+      </w:r>
+    </w:p>
+    <w:p>
+      <w:pPr>
+        <w:spacing w:after="0"/>
+        <w:rPr>
+          <w:rFonts w:ascii="Times New Roman" w:hAnsi="Times New Roman"/>
+          <w:sz w:val="24"/>
+          <w:szCs w:val="24"/>
+          <w:lang w:val="en-GB"/>
+        </w:rPr>
+      </w:pPr>
+      <w:r>
+        <w:rPr>
+          <w:rFonts w:ascii="Times New Roman" w:hAnsi="Times New Roman"/>
+          <w:sz w:val="24"/>
+          <w:szCs w:val="24"/>
+        </w:rPr>
+        <w:t xml:space="preserve">7. </w:t>
+      </w:r>
+      <w:proofErr w:type="spellStart"/>
+      <w:r>
+        <w:rPr>
+          <w:rFonts w:ascii="Times New Roman" w:hAnsi="Times New Roman"/>
+          <w:sz w:val="24"/>
+          <w:szCs w:val="24"/>
+          <w:lang w:val="en-GB"/>
+        </w:rPr>
+        <w:t>performer_idperformer</w:t>
+      </w:r>
+      <w:proofErr w:type="spellEnd"/>
+      <w:r>
+        <w:rPr>
+          <w:rFonts w:ascii="Times New Roman" w:hAnsi="Times New Roman"/>
+          <w:sz w:val="24"/>
+          <w:szCs w:val="24"/>
+          <w:lang w:val="en-GB"/>
+        </w:rPr>
+        <w:t xml:space="preserve"> – </w:t>
+      </w:r>
+      <w:r>
+        <w:rPr>
+          <w:rFonts w:ascii="Times New Roman" w:hAnsi="Times New Roman"/>
+          <w:sz w:val="24"/>
+          <w:szCs w:val="24"/>
+        </w:rPr>
+        <w:t xml:space="preserve">зберігає </w:t>
+      </w:r>
+      <w:r>
+        <w:rPr>
+          <w:rFonts w:ascii="Times New Roman" w:hAnsi="Times New Roman"/>
+          <w:sz w:val="24"/>
+          <w:szCs w:val="24"/>
+          <w:lang w:val="en-GB"/>
+        </w:rPr>
+        <w:t xml:space="preserve">foreign key </w:t>
+      </w:r>
+      <w:r>
+        <w:rPr>
+          <w:rFonts w:ascii="Times New Roman" w:hAnsi="Times New Roman"/>
+          <w:sz w:val="24"/>
+          <w:szCs w:val="24"/>
+        </w:rPr>
+        <w:t xml:space="preserve">для таблиці </w:t>
+      </w:r>
+      <w:r>
+        <w:rPr>
+          <w:rFonts w:ascii="Times New Roman" w:hAnsi="Times New Roman"/>
+          <w:sz w:val="24"/>
+          <w:szCs w:val="24"/>
+          <w:lang w:val="en-GB"/>
+        </w:rPr>
+        <w:t xml:space="preserve">performer </w:t>
+      </w:r>
+    </w:p>
+    <w:p>
+      <w:pPr>
+        <w:spacing w:after="0"/>
+        <w:rPr>
+          <w:rFonts w:ascii="Times New Roman" w:hAnsi="Times New Roman"/>
+          <w:sz w:val="24"/>
+          <w:szCs w:val="24"/>
+          <w:lang w:val="en-GB"/>
+        </w:rPr>
+      </w:pPr>
+    </w:p>
+    <w:p>
+      <w:pPr>
+        <w:spacing w:after="0"/>
+        <w:rPr>
+          <w:rFonts w:ascii="Times New Roman" w:hAnsi="Times New Roman"/>
+          <w:sz w:val="24"/>
+          <w:szCs w:val="24"/>
+          <w:lang w:val="ru-RU"/>
+        </w:rPr>
+      </w:pPr>
+      <w:r>
+        <w:rPr>
+          <w:rFonts w:ascii="Times New Roman" w:hAnsi="Times New Roman"/>
+          <w:sz w:val="24"/>
+          <w:szCs w:val="24"/>
+        </w:rPr>
+        <w:t xml:space="preserve">Сутності таблиці </w:t>
+      </w:r>
+      <w:r>
+        <w:rPr>
+          <w:rFonts w:ascii="Times New Roman" w:hAnsi="Times New Roman"/>
+          <w:sz w:val="24"/>
+          <w:szCs w:val="24"/>
+          <w:lang w:val="en-GB"/>
+        </w:rPr>
+        <w:t>customer</w:t>
+      </w:r>
+      <w:r>
+        <w:rPr>
+          <w:rFonts w:ascii="Times New Roman" w:hAnsi="Times New Roman"/>
+          <w:sz w:val="24"/>
+          <w:szCs w:val="24"/>
+          <w:lang w:val="ru-RU"/>
+        </w:rPr>
+        <w:t xml:space="preserve">: </w:t>
+      </w:r>
+    </w:p>
+    <w:p>
+      <w:pPr>
+        <w:spacing w:after="0"/>
+        <w:rPr>
+          <w:rFonts w:ascii="Times New Roman" w:hAnsi="Times New Roman"/>
+          <w:sz w:val="24"/>
+          <w:szCs w:val="24"/>
+          <w:lang w:val="ru-RU"/>
+        </w:rPr>
+      </w:pPr>
+      <w:r>
+        <w:rPr>
+          <w:rFonts w:ascii="Times New Roman" w:hAnsi="Times New Roman"/>
+          <w:sz w:val="24"/>
+          <w:szCs w:val="24"/>
+        </w:rPr>
+        <w:t>1.</w:t>
+      </w:r>
+      <w:r>
+        <w:rPr>
+          <w:rFonts w:ascii="Times New Roman" w:hAnsi="Times New Roman"/>
+          <w:sz w:val="24"/>
+          <w:szCs w:val="24"/>
+        </w:rPr>
+        <w:t xml:space="preserve"> </w:t>
+      </w:r>
+      <w:proofErr w:type="spellStart"/>
+      <w:proofErr w:type="gramStart"/>
+      <w:r>
+        <w:rPr>
+          <w:rFonts w:ascii="Times New Roman" w:hAnsi="Times New Roman"/>
+          <w:sz w:val="24"/>
+          <w:szCs w:val="24"/>
+          <w:lang w:val="en-GB"/>
+        </w:rPr>
+        <w:t>idcustomer</w:t>
+      </w:r>
+      <w:proofErr w:type="spellEnd"/>
+      <w:proofErr w:type="gramEnd"/>
+      <w:r>
+        <w:rPr>
+          <w:rFonts w:ascii="Times New Roman" w:hAnsi="Times New Roman"/>
+          <w:sz w:val="24"/>
+          <w:szCs w:val="24"/>
+          <w:lang w:val="ru-RU"/>
+        </w:rPr>
+        <w:t xml:space="preserve"> – </w:t>
+      </w:r>
+      <w:r>
+        <w:rPr>
+          <w:rFonts w:ascii="Times New Roman" w:hAnsi="Times New Roman"/>
+          <w:sz w:val="24"/>
+          <w:szCs w:val="24"/>
+        </w:rPr>
+        <w:t xml:space="preserve">стовпець </w:t>
+      </w:r>
+      <w:r>
+        <w:rPr>
+          <w:rFonts w:ascii="Times New Roman" w:hAnsi="Times New Roman"/>
+          <w:sz w:val="24"/>
+          <w:szCs w:val="24"/>
+          <w:lang w:val="en-GB"/>
+        </w:rPr>
+        <w:t>primary</w:t>
+      </w:r>
+      <w:r>
+        <w:rPr>
+          <w:rFonts w:ascii="Times New Roman" w:hAnsi="Times New Roman"/>
+          <w:sz w:val="24"/>
+          <w:szCs w:val="24"/>
+          <w:lang w:val="ru-RU"/>
+        </w:rPr>
+        <w:t xml:space="preserve"> </w:t>
+      </w:r>
+      <w:r>
+        <w:rPr>
+          <w:rFonts w:ascii="Times New Roman" w:hAnsi="Times New Roman"/>
+          <w:sz w:val="24"/>
+          <w:szCs w:val="24"/>
+          <w:lang w:val="en-GB"/>
+        </w:rPr>
+        <w:t>key</w:t>
+      </w:r>
+      <w:r>
+        <w:rPr>
+          <w:rFonts w:ascii="Times New Roman" w:hAnsi="Times New Roman"/>
+          <w:sz w:val="24"/>
+          <w:szCs w:val="24"/>
+          <w:lang w:val="ru-RU"/>
+        </w:rPr>
+        <w:t xml:space="preserve"> </w:t>
+      </w:r>
+    </w:p>
+    <w:p>
+      <w:pPr>
+        <w:spacing w:after="0"/>
+        <w:rPr>
+          <w:rFonts w:ascii="Times New Roman" w:hAnsi="Times New Roman"/>
+          <w:sz w:val="24"/>
+          <w:szCs w:val="24"/>
+        </w:rPr>
+      </w:pPr>
+      <w:r>
+        <w:rPr>
+          <w:rFonts w:ascii="Times New Roman" w:hAnsi="Times New Roman"/>
+          <w:sz w:val="24"/>
+          <w:szCs w:val="24"/>
+          <w:lang w:val="ru-RU"/>
+        </w:rPr>
+        <w:t xml:space="preserve">2. </w:t>
+      </w:r>
+      <w:r>
+        <w:rPr>
+          <w:rFonts w:ascii="Times New Roman" w:hAnsi="Times New Roman"/>
+          <w:sz w:val="24"/>
+          <w:szCs w:val="24"/>
+          <w:lang w:val="en-GB"/>
+        </w:rPr>
+        <w:t>name</w:t>
+      </w:r>
+      <w:r>
+        <w:rPr>
+          <w:rFonts w:ascii="Times New Roman" w:hAnsi="Times New Roman"/>
+          <w:sz w:val="24"/>
+          <w:szCs w:val="24"/>
+          <w:lang w:val="ru-RU"/>
+        </w:rPr>
+        <w:t xml:space="preserve"> – </w:t>
+      </w:r>
+      <w:r>
+        <w:rPr>
+          <w:rFonts w:ascii="Times New Roman" w:hAnsi="Times New Roman"/>
+          <w:sz w:val="24"/>
+          <w:szCs w:val="24"/>
+        </w:rPr>
+        <w:t xml:space="preserve">зберігає ім’я замовника </w:t>
+      </w:r>
+    </w:p>
+    <w:p>
+      <w:pPr>
+        <w:spacing w:after="0"/>
+        <w:rPr>
+          <w:rFonts w:ascii="Times New Roman" w:hAnsi="Times New Roman"/>
+          <w:sz w:val="24"/>
+          <w:szCs w:val="24"/>
+        </w:rPr>
+      </w:pPr>
+      <w:r>
+        <w:rPr>
+          <w:rFonts w:ascii="Times New Roman" w:hAnsi="Times New Roman"/>
+          <w:sz w:val="24"/>
+          <w:szCs w:val="24"/>
+        </w:rPr>
+        <w:t xml:space="preserve">3. </w:t>
+      </w:r>
+      <w:proofErr w:type="gramStart"/>
+      <w:r>
+        <w:rPr>
+          <w:rFonts w:ascii="Times New Roman" w:hAnsi="Times New Roman"/>
+          <w:sz w:val="24"/>
+          <w:szCs w:val="24"/>
+          <w:lang w:val="en-GB"/>
+        </w:rPr>
+        <w:t>surname</w:t>
+      </w:r>
+      <w:r>
+        <w:rPr>
+          <w:rFonts w:ascii="Times New Roman" w:hAnsi="Times New Roman"/>
+          <w:sz w:val="24"/>
+          <w:szCs w:val="24"/>
+        </w:rPr>
+        <w:t xml:space="preserve">  -</w:t>
+      </w:r>
+      <w:proofErr w:type="gramEnd"/>
+      <w:r>
+        <w:rPr>
+          <w:rFonts w:ascii="Times New Roman" w:hAnsi="Times New Roman"/>
+          <w:sz w:val="24"/>
+          <w:szCs w:val="24"/>
+        </w:rPr>
+        <w:t xml:space="preserve"> зберігає прізвище замовника </w:t>
+      </w:r>
+      <w:r>
+        <w:rPr>
+          <w:rFonts w:ascii="Times New Roman" w:hAnsi="Times New Roman"/>
+          <w:sz w:val="24"/>
+          <w:szCs w:val="24"/>
+        </w:rPr>
+        <w:br/>
+        <w:t xml:space="preserve">4. </w:t>
+      </w:r>
+      <w:r>
+        <w:rPr>
+          <w:rFonts w:ascii="Times New Roman" w:hAnsi="Times New Roman"/>
+          <w:sz w:val="24"/>
+          <w:szCs w:val="24"/>
+          <w:lang w:val="en-GB"/>
+        </w:rPr>
+        <w:t>contact</w:t>
+      </w:r>
+      <w:r>
+        <w:rPr>
+          <w:rFonts w:ascii="Times New Roman" w:hAnsi="Times New Roman"/>
+          <w:sz w:val="24"/>
+          <w:szCs w:val="24"/>
+        </w:rPr>
+        <w:t>_</w:t>
+      </w:r>
+      <w:r>
+        <w:rPr>
+          <w:rFonts w:ascii="Times New Roman" w:hAnsi="Times New Roman"/>
+          <w:sz w:val="24"/>
+          <w:szCs w:val="24"/>
+          <w:lang w:val="en-GB"/>
+        </w:rPr>
+        <w:t>phone</w:t>
+      </w:r>
+      <w:r>
+        <w:rPr>
+          <w:rFonts w:ascii="Times New Roman" w:hAnsi="Times New Roman"/>
+          <w:sz w:val="24"/>
+          <w:szCs w:val="24"/>
+        </w:rPr>
+        <w:t xml:space="preserve"> – </w:t>
+      </w:r>
+      <w:r>
+        <w:rPr>
+          <w:rFonts w:ascii="Times New Roman" w:hAnsi="Times New Roman"/>
+          <w:sz w:val="24"/>
+          <w:szCs w:val="24"/>
+        </w:rPr>
+        <w:t xml:space="preserve">зберігає телефонний номер замовника </w:t>
+      </w:r>
+    </w:p>
+    <w:p>
+      <w:pPr>
+        <w:spacing w:after="0"/>
+        <w:rPr>
+          <w:rFonts w:ascii="Times New Roman" w:hAnsi="Times New Roman"/>
+          <w:sz w:val="24"/>
+          <w:szCs w:val="24"/>
+          <w:lang w:val="ru-RU"/>
+        </w:rPr>
+      </w:pPr>
+      <w:r>
+        <w:rPr>
+          <w:rFonts w:ascii="Times New Roman" w:hAnsi="Times New Roman"/>
+          <w:sz w:val="24"/>
+          <w:szCs w:val="24"/>
+          <w:lang w:val="ru-RU"/>
+        </w:rPr>
+        <w:t xml:space="preserve">5. </w:t>
+      </w:r>
+      <w:r>
+        <w:rPr>
+          <w:rFonts w:ascii="Times New Roman" w:hAnsi="Times New Roman"/>
+          <w:sz w:val="24"/>
+          <w:szCs w:val="24"/>
+          <w:lang w:val="en-GB"/>
+        </w:rPr>
+        <w:t>email</w:t>
+      </w:r>
+      <w:r>
+        <w:rPr>
+          <w:rFonts w:ascii="Times New Roman" w:hAnsi="Times New Roman"/>
+          <w:sz w:val="24"/>
+          <w:szCs w:val="24"/>
+          <w:lang w:val="ru-RU"/>
+        </w:rPr>
+        <w:t xml:space="preserve"> – </w:t>
+      </w:r>
+      <w:proofErr w:type="spellStart"/>
+      <w:r>
+        <w:rPr>
+          <w:rFonts w:ascii="Times New Roman" w:hAnsi="Times New Roman"/>
+          <w:sz w:val="24"/>
+          <w:szCs w:val="24"/>
+          <w:lang w:val="ru-RU"/>
+        </w:rPr>
+        <w:t>зберігає</w:t>
+      </w:r>
+      <w:proofErr w:type="spellEnd"/>
+      <w:r>
+        <w:rPr>
+          <w:rFonts w:ascii="Times New Roman" w:hAnsi="Times New Roman"/>
+          <w:sz w:val="24"/>
+          <w:szCs w:val="24"/>
+          <w:lang w:val="ru-RU"/>
+        </w:rPr>
+        <w:t xml:space="preserve"> адресу </w:t>
+      </w:r>
+      <w:proofErr w:type="spellStart"/>
+      <w:r>
+        <w:rPr>
+          <w:rFonts w:ascii="Times New Roman" w:hAnsi="Times New Roman"/>
+          <w:sz w:val="24"/>
+          <w:szCs w:val="24"/>
+          <w:lang w:val="ru-RU"/>
+        </w:rPr>
+        <w:t>електронної</w:t>
+      </w:r>
+      <w:proofErr w:type="spellEnd"/>
+      <w:r>
+        <w:rPr>
+          <w:rFonts w:ascii="Times New Roman" w:hAnsi="Times New Roman"/>
+          <w:sz w:val="24"/>
+          <w:szCs w:val="24"/>
+          <w:lang w:val="ru-RU"/>
+        </w:rPr>
+        <w:t xml:space="preserve"> </w:t>
+      </w:r>
+      <w:proofErr w:type="spellStart"/>
+      <w:r>
+        <w:rPr>
+          <w:rFonts w:ascii="Times New Roman" w:hAnsi="Times New Roman"/>
+          <w:sz w:val="24"/>
+          <w:szCs w:val="24"/>
+          <w:lang w:val="ru-RU"/>
+        </w:rPr>
+        <w:t>скриньки</w:t>
+      </w:r>
+      <w:proofErr w:type="spellEnd"/>
+      <w:r>
+        <w:rPr>
+          <w:rFonts w:ascii="Times New Roman" w:hAnsi="Times New Roman"/>
+          <w:sz w:val="24"/>
+          <w:szCs w:val="24"/>
+          <w:lang w:val="ru-RU"/>
+        </w:rPr>
+        <w:t xml:space="preserve"> </w:t>
+      </w:r>
+      <w:proofErr w:type="spellStart"/>
+      <w:r>
+        <w:rPr>
+          <w:rFonts w:ascii="Times New Roman" w:hAnsi="Times New Roman"/>
+          <w:sz w:val="24"/>
+          <w:szCs w:val="24"/>
+          <w:lang w:val="ru-RU"/>
+        </w:rPr>
+        <w:t>замовника</w:t>
+      </w:r>
+      <w:proofErr w:type="spellEnd"/>
+      <w:r>
+        <w:rPr>
+          <w:rFonts w:ascii="Times New Roman" w:hAnsi="Times New Roman"/>
+          <w:sz w:val="24"/>
+          <w:szCs w:val="24"/>
+          <w:lang w:val="ru-RU"/>
+        </w:rPr>
+        <w:t xml:space="preserve"> </w:t>
+      </w:r>
+    </w:p>
+    <w:p>
+      <w:pPr>
+        <w:spacing w:after="0"/>
+        <w:rPr>
+          <w:rFonts w:ascii="Times New Roman" w:hAnsi="Times New Roman"/>
+          <w:sz w:val="24"/>
+          <w:szCs w:val="24"/>
+        </w:rPr>
+      </w:pPr>
+      <w:r>
+        <w:rPr>
+          <w:rFonts w:ascii="Times New Roman" w:hAnsi="Times New Roman"/>
+          <w:sz w:val="24"/>
+          <w:szCs w:val="24"/>
+          <w:lang w:val="ru-RU"/>
+        </w:rPr>
+        <w:t xml:space="preserve">6. </w:t>
+      </w:r>
+      <w:r>
+        <w:rPr>
+          <w:rFonts w:ascii="Times New Roman" w:hAnsi="Times New Roman"/>
+          <w:sz w:val="24"/>
+          <w:szCs w:val="24"/>
+          <w:lang w:val="en-GB"/>
+        </w:rPr>
+        <w:t>birth</w:t>
+      </w:r>
+      <w:r>
+        <w:rPr>
+          <w:rFonts w:ascii="Times New Roman" w:hAnsi="Times New Roman"/>
+          <w:sz w:val="24"/>
+          <w:szCs w:val="24"/>
+          <w:lang w:val="ru-RU"/>
+        </w:rPr>
+        <w:t>_</w:t>
+      </w:r>
+      <w:r>
+        <w:rPr>
+          <w:rFonts w:ascii="Times New Roman" w:hAnsi="Times New Roman"/>
+          <w:sz w:val="24"/>
+          <w:szCs w:val="24"/>
+          <w:lang w:val="en-GB"/>
+        </w:rPr>
+        <w:t>date</w:t>
+      </w:r>
+      <w:r>
+        <w:rPr>
+          <w:rFonts w:ascii="Times New Roman" w:hAnsi="Times New Roman"/>
+          <w:sz w:val="24"/>
+          <w:szCs w:val="24"/>
+          <w:lang w:val="ru-RU"/>
+        </w:rPr>
+        <w:t xml:space="preserve"> – </w:t>
+      </w:r>
+      <w:r>
+        <w:rPr>
+          <w:rFonts w:ascii="Times New Roman" w:hAnsi="Times New Roman"/>
+          <w:sz w:val="24"/>
+          <w:szCs w:val="24"/>
+        </w:rPr>
+        <w:t xml:space="preserve">зберігає дату народження клієнта </w:t>
+      </w:r>
+    </w:p>
+    <w:p>
+      <w:pPr>
+        <w:spacing w:after="0"/>
+        <w:rPr>
+          <w:rFonts w:ascii="Times New Roman" w:hAnsi="Times New Roman"/>
+          <w:sz w:val="24"/>
+          <w:szCs w:val="24"/>
+        </w:rPr>
+      </w:pPr>
+    </w:p>
+    <w:p>
+      <w:pPr>
+        <w:spacing w:after="0"/>
+        <w:rPr>
+          <w:rFonts w:ascii="Times New Roman" w:hAnsi="Times New Roman"/>
+          <w:sz w:val="24"/>
+          <w:szCs w:val="24"/>
+        </w:rPr>
+      </w:pPr>
+      <w:r>
+        <w:rPr>
+          <w:rFonts w:ascii="Times New Roman" w:hAnsi="Times New Roman"/>
+          <w:sz w:val="24"/>
+          <w:szCs w:val="24"/>
+        </w:rPr>
+        <w:t xml:space="preserve">Сутності таблиці </w:t>
+      </w:r>
+      <w:r>
+        <w:rPr>
+          <w:rFonts w:ascii="Times New Roman" w:hAnsi="Times New Roman"/>
+          <w:sz w:val="24"/>
+          <w:szCs w:val="24"/>
+          <w:lang w:val="en-GB"/>
+        </w:rPr>
+        <w:t>shop</w:t>
+      </w:r>
+      <w:r>
+        <w:rPr>
+          <w:rFonts w:ascii="Times New Roman" w:hAnsi="Times New Roman"/>
+          <w:sz w:val="24"/>
+          <w:szCs w:val="24"/>
+        </w:rPr>
+        <w:t xml:space="preserve">: </w:t>
+      </w:r>
+    </w:p>
+    <w:p>
+      <w:pPr>
+        <w:spacing w:after="0"/>
+        <w:rPr>
+          <w:rFonts w:ascii="Times New Roman" w:hAnsi="Times New Roman"/>
+          <w:sz w:val="24"/>
+          <w:szCs w:val="24"/>
+        </w:rPr>
+      </w:pPr>
+      <w:r>
+        <w:rPr>
+          <w:rFonts w:ascii="Times New Roman" w:hAnsi="Times New Roman"/>
+          <w:sz w:val="24"/>
+          <w:szCs w:val="24"/>
+        </w:rPr>
+        <w:t xml:space="preserve">1. </w:t>
+      </w:r>
+      <w:proofErr w:type="spellStart"/>
+      <w:proofErr w:type="gramStart"/>
+      <w:r>
+        <w:rPr>
+          <w:rFonts w:ascii="Times New Roman" w:hAnsi="Times New Roman"/>
+          <w:sz w:val="24"/>
+          <w:szCs w:val="24"/>
+          <w:lang w:val="en-GB"/>
+        </w:rPr>
+        <w:t>idshop</w:t>
+      </w:r>
+      <w:proofErr w:type="spellEnd"/>
+      <w:proofErr w:type="gramEnd"/>
+      <w:r>
+        <w:rPr>
+          <w:rFonts w:ascii="Times New Roman" w:hAnsi="Times New Roman"/>
+          <w:sz w:val="24"/>
+          <w:szCs w:val="24"/>
+        </w:rPr>
+        <w:t xml:space="preserve"> – </w:t>
+      </w:r>
+      <w:r>
+        <w:rPr>
+          <w:rFonts w:ascii="Times New Roman" w:hAnsi="Times New Roman"/>
+          <w:sz w:val="24"/>
+          <w:szCs w:val="24"/>
+        </w:rPr>
+        <w:t xml:space="preserve">стовпець </w:t>
+      </w:r>
+      <w:r>
+        <w:rPr>
+          <w:rFonts w:ascii="Times New Roman" w:hAnsi="Times New Roman"/>
+          <w:sz w:val="24"/>
+          <w:szCs w:val="24"/>
+          <w:lang w:val="en-GB"/>
+        </w:rPr>
+        <w:t>primary</w:t>
+      </w:r>
+      <w:r>
+        <w:rPr>
+          <w:rFonts w:ascii="Times New Roman" w:hAnsi="Times New Roman"/>
+          <w:sz w:val="24"/>
+          <w:szCs w:val="24"/>
+        </w:rPr>
+        <w:t xml:space="preserve"> </w:t>
+      </w:r>
+      <w:r>
+        <w:rPr>
+          <w:rFonts w:ascii="Times New Roman" w:hAnsi="Times New Roman"/>
+          <w:sz w:val="24"/>
+          <w:szCs w:val="24"/>
+          <w:lang w:val="en-GB"/>
+        </w:rPr>
+        <w:t>key</w:t>
+      </w:r>
+      <w:r>
+        <w:rPr>
+          <w:rFonts w:ascii="Times New Roman" w:hAnsi="Times New Roman"/>
+          <w:sz w:val="24"/>
+          <w:szCs w:val="24"/>
+        </w:rPr>
+        <w:t xml:space="preserve"> </w:t>
+      </w:r>
+    </w:p>
+    <w:p>
+      <w:pPr>
+        <w:spacing w:after="0"/>
+        <w:rPr>
+          <w:rFonts w:ascii="Times New Roman" w:hAnsi="Times New Roman"/>
+          <w:sz w:val="24"/>
+          <w:szCs w:val="24"/>
+        </w:rPr>
+      </w:pPr>
+      <w:r>
+        <w:rPr>
+          <w:rFonts w:ascii="Times New Roman" w:hAnsi="Times New Roman"/>
+          <w:sz w:val="24"/>
+          <w:szCs w:val="24"/>
+          <w:lang w:val="ru-RU"/>
+        </w:rPr>
+        <w:t xml:space="preserve">2. </w:t>
+      </w:r>
+      <w:r>
+        <w:rPr>
+          <w:rFonts w:ascii="Times New Roman" w:hAnsi="Times New Roman"/>
+          <w:sz w:val="24"/>
+          <w:szCs w:val="24"/>
+          <w:lang w:val="en-GB"/>
+        </w:rPr>
+        <w:t>name</w:t>
+      </w:r>
+      <w:r>
+        <w:rPr>
+          <w:rFonts w:ascii="Times New Roman" w:hAnsi="Times New Roman"/>
+          <w:sz w:val="24"/>
+          <w:szCs w:val="24"/>
+          <w:lang w:val="ru-RU"/>
+        </w:rPr>
+        <w:t xml:space="preserve"> – </w:t>
+      </w:r>
+      <w:r>
+        <w:rPr>
+          <w:rFonts w:ascii="Times New Roman" w:hAnsi="Times New Roman"/>
+          <w:sz w:val="24"/>
+          <w:szCs w:val="24"/>
+        </w:rPr>
+        <w:t xml:space="preserve">зберігає інформацію про назву магазина </w:t>
+      </w:r>
+    </w:p>
+    <w:p>
+      <w:pPr>
+        <w:spacing w:after="0"/>
+        <w:rPr>
+          <w:rFonts w:ascii="Times New Roman" w:hAnsi="Times New Roman"/>
+          <w:sz w:val="24"/>
+          <w:szCs w:val="24"/>
+        </w:rPr>
+      </w:pPr>
+    </w:p>
+    <w:p>
+      <w:pPr>
+        <w:spacing w:after="0"/>
+        <w:rPr>
+          <w:rFonts w:ascii="Times New Roman" w:hAnsi="Times New Roman"/>
+          <w:sz w:val="24"/>
+          <w:szCs w:val="24"/>
+          <w:lang w:val="en-GB"/>
+        </w:rPr>
+      </w:pPr>
+      <w:r>
+        <w:rPr>
+          <w:rFonts w:ascii="Times New Roman" w:hAnsi="Times New Roman"/>
+          <w:sz w:val="24"/>
+          <w:szCs w:val="24"/>
+        </w:rPr>
+        <w:t xml:space="preserve">Сутності таблиці </w:t>
+      </w:r>
+      <w:r>
+        <w:rPr>
+          <w:rFonts w:ascii="Times New Roman" w:hAnsi="Times New Roman"/>
+          <w:sz w:val="24"/>
+          <w:szCs w:val="24"/>
+          <w:lang w:val="en-GB"/>
+        </w:rPr>
+        <w:t xml:space="preserve">printer: </w:t>
+      </w:r>
+    </w:p>
+    <w:p>
+      <w:pPr>
+        <w:spacing w:after="0"/>
+        <w:rPr>
+          <w:rFonts w:ascii="Times New Roman" w:hAnsi="Times New Roman"/>
+          <w:sz w:val="24"/>
+          <w:szCs w:val="24"/>
+          <w:lang w:val="en-GB"/>
+        </w:rPr>
+      </w:pPr>
+      <w:r>
+        <w:rPr>
+          <w:rFonts w:ascii="Times New Roman" w:hAnsi="Times New Roman"/>
+          <w:sz w:val="24"/>
+          <w:szCs w:val="24"/>
+          <w:lang w:val="en-GB"/>
+        </w:rPr>
+        <w:t>1.</w:t>
+      </w:r>
+      <w:r>
+        <w:rPr>
+          <w:rFonts w:ascii="Times New Roman" w:hAnsi="Times New Roman"/>
+          <w:sz w:val="24"/>
+          <w:szCs w:val="24"/>
+          <w:lang w:val="en-GB"/>
+        </w:rPr>
+        <w:t xml:space="preserve"> </w:t>
+      </w:r>
+      <w:proofErr w:type="spellStart"/>
+      <w:proofErr w:type="gramStart"/>
+      <w:r>
+        <w:rPr>
+          <w:rFonts w:ascii="Times New Roman" w:hAnsi="Times New Roman"/>
+          <w:sz w:val="24"/>
+          <w:szCs w:val="24"/>
+          <w:lang w:val="en-GB"/>
+        </w:rPr>
+        <w:t>idprinter</w:t>
+      </w:r>
+      <w:proofErr w:type="spellEnd"/>
+      <w:proofErr w:type="gramEnd"/>
+      <w:r>
+        <w:rPr>
+          <w:rFonts w:ascii="Times New Roman" w:hAnsi="Times New Roman"/>
+          <w:sz w:val="24"/>
+          <w:szCs w:val="24"/>
+          <w:lang w:val="en-GB"/>
+        </w:rPr>
+        <w:t xml:space="preserve"> – </w:t>
+      </w:r>
+      <w:r>
+        <w:rPr>
+          <w:rFonts w:ascii="Times New Roman" w:hAnsi="Times New Roman"/>
+          <w:sz w:val="24"/>
+          <w:szCs w:val="24"/>
+        </w:rPr>
+        <w:t xml:space="preserve">рядок </w:t>
+      </w:r>
+      <w:r>
+        <w:rPr>
+          <w:rFonts w:ascii="Times New Roman" w:hAnsi="Times New Roman"/>
+          <w:sz w:val="24"/>
+          <w:szCs w:val="24"/>
+          <w:lang w:val="en-GB"/>
+        </w:rPr>
+        <w:t xml:space="preserve">primary key </w:t>
+      </w:r>
+    </w:p>
+    <w:p>
+      <w:pPr>
+        <w:spacing w:after="0"/>
+        <w:rPr>
+          <w:rFonts w:ascii="Times New Roman" w:hAnsi="Times New Roman"/>
+          <w:sz w:val="24"/>
+          <w:szCs w:val="24"/>
+        </w:rPr>
+      </w:pPr>
+      <w:r>
+        <w:rPr>
+          <w:rFonts w:ascii="Times New Roman" w:hAnsi="Times New Roman"/>
+          <w:sz w:val="24"/>
+          <w:szCs w:val="24"/>
+          <w:lang w:val="ru-RU"/>
+        </w:rPr>
+        <w:t xml:space="preserve">2. </w:t>
+      </w:r>
+      <w:r>
+        <w:rPr>
+          <w:rFonts w:ascii="Times New Roman" w:hAnsi="Times New Roman"/>
+          <w:sz w:val="24"/>
+          <w:szCs w:val="24"/>
+          <w:lang w:val="en-GB"/>
+        </w:rPr>
+        <w:t>binder</w:t>
+      </w:r>
+      <w:r>
+        <w:rPr>
+          <w:rFonts w:ascii="Times New Roman" w:hAnsi="Times New Roman"/>
+          <w:sz w:val="24"/>
+          <w:szCs w:val="24"/>
+          <w:lang w:val="ru-RU"/>
+        </w:rPr>
+        <w:t>_</w:t>
+      </w:r>
+      <w:r>
+        <w:rPr>
+          <w:rFonts w:ascii="Times New Roman" w:hAnsi="Times New Roman"/>
+          <w:sz w:val="24"/>
+          <w:szCs w:val="24"/>
+          <w:lang w:val="en-GB"/>
+        </w:rPr>
+        <w:t>mark</w:t>
+      </w:r>
+      <w:r>
+        <w:rPr>
+          <w:rFonts w:ascii="Times New Roman" w:hAnsi="Times New Roman"/>
+          <w:sz w:val="24"/>
+          <w:szCs w:val="24"/>
+          <w:lang w:val="ru-RU"/>
+        </w:rPr>
+        <w:t>_</w:t>
+      </w:r>
+      <w:r>
+        <w:rPr>
+          <w:rFonts w:ascii="Times New Roman" w:hAnsi="Times New Roman"/>
+          <w:sz w:val="24"/>
+          <w:szCs w:val="24"/>
+          <w:lang w:val="en-GB"/>
+        </w:rPr>
+        <w:t>up</w:t>
+      </w:r>
+      <w:r>
+        <w:rPr>
+          <w:rFonts w:ascii="Times New Roman" w:hAnsi="Times New Roman"/>
+          <w:sz w:val="24"/>
+          <w:szCs w:val="24"/>
+          <w:lang w:val="ru-RU"/>
+        </w:rPr>
+        <w:t xml:space="preserve"> – </w:t>
+      </w:r>
+      <w:r>
+        <w:rPr>
+          <w:rFonts w:ascii="Times New Roman" w:hAnsi="Times New Roman"/>
+          <w:sz w:val="24"/>
+          <w:szCs w:val="24"/>
+        </w:rPr>
+        <w:t xml:space="preserve">назва обкладинки для замовлення </w:t>
+      </w:r>
+    </w:p>
+    <w:p>
+      <w:pPr>
+        <w:spacing w:after="0"/>
+        <w:rPr>
+          <w:rFonts w:ascii="Times New Roman" w:hAnsi="Times New Roman"/>
+          <w:sz w:val="24"/>
+          <w:szCs w:val="24"/>
+        </w:rPr>
+      </w:pPr>
+      <w:r>
+        <w:rPr>
+          <w:rFonts w:ascii="Times New Roman" w:hAnsi="Times New Roman"/>
+          <w:sz w:val="24"/>
+          <w:szCs w:val="24"/>
+        </w:rPr>
+        <w:t xml:space="preserve">3. </w:t>
+      </w:r>
+      <w:proofErr w:type="gramStart"/>
+      <w:r>
+        <w:rPr>
+          <w:rFonts w:ascii="Times New Roman" w:hAnsi="Times New Roman"/>
+          <w:sz w:val="24"/>
+          <w:szCs w:val="24"/>
+          <w:lang w:val="en-GB"/>
+        </w:rPr>
+        <w:t>price</w:t>
+      </w:r>
+      <w:proofErr w:type="gramEnd"/>
+      <w:r>
+        <w:rPr>
+          <w:rFonts w:ascii="Times New Roman" w:hAnsi="Times New Roman"/>
+          <w:sz w:val="24"/>
+          <w:szCs w:val="24"/>
+          <w:lang w:val="en-GB"/>
+        </w:rPr>
+        <w:t xml:space="preserve"> – </w:t>
+      </w:r>
+      <w:r>
+        <w:rPr>
+          <w:rFonts w:ascii="Times New Roman" w:hAnsi="Times New Roman"/>
+          <w:sz w:val="24"/>
+          <w:szCs w:val="24"/>
+        </w:rPr>
+        <w:t>зберігає вартість замовлення</w:t>
+      </w:r>
+    </w:p>
+    <w:p>
+      <w:pPr>
+        <w:spacing w:after="0"/>
+        <w:rPr>
+          <w:rFonts w:ascii="Times New Roman" w:hAnsi="Times New Roman"/>
+          <w:b/>
+          <w:sz w:val="24"/>
+          <w:szCs w:val="24"/>
+        </w:rPr>
+      </w:pPr>
+    </w:p>
+    <w:p>
+      <w:pPr>
+        <w:spacing w:after="0"/>
+        <w:rPr>
+          <w:rFonts w:ascii="Times New Roman" w:hAnsi="Times New Roman"/>
+          <w:sz w:val="24"/>
+          <w:szCs w:val="24"/>
+        </w:rPr>
+      </w:pPr>
+      <w:r>
+        <w:rPr>
+          <w:rFonts w:ascii="Times New Roman" w:hAnsi="Times New Roman"/>
+          <w:b/>
+          <w:sz w:val="24"/>
+          <w:szCs w:val="24"/>
+        </w:rPr>
         <w:t>Висновок:</w:t>
       </w:r>
       <w:r>
@@ -1926,19 +3905,7 @@
         <w:t xml:space="preserve"> </w:t>
       </w:r>
       <w:r>
-        <w:t xml:space="preserve">на цій лабораторній роботі було спроектовано базу даних для </w:t>
-      </w:r>
-      <w:r>
-        <w:t>видавництва</w:t>
-      </w:r>
-      <w:r>
-        <w:t xml:space="preserve"> та управління </w:t>
-      </w:r>
-      <w:r>
-        <w:t>замовленнями</w:t>
-      </w:r>
-      <w:r>
-        <w:t>.</w:t>
+        <w:t>на цій лабораторній роботі було спроектовано базу даних для видавництва та управління замовленнями.</w:t>
       </w:r>
       <w:bookmarkStart w:id="0" w:name="_GoBack"/>
       <w:bookmarkEnd w:id="0"/>
@@ -1951,6 +3918,931 @@
     </w:sectPr>
   </w:body>
 </w:document>
+</file>
+
+<file path=word/numbering.xml><?xml version="1.0" encoding="utf-8"?>
+<w:numbering xmlns:wpc="http://schemas.microsoft.com/office/word/2010/wordprocessingCanvas" xmlns:cx="http://schemas.microsoft.com/office/drawing/2014/chartex" xmlns:cx1="http://schemas.microsoft.com/office/drawing/2015/9/8/chartex" xmlns:mc="http://schemas.openxmlformats.org/markup-compatibility/2006" xmlns:o="urn:schemas-microsoft-com:office:office" xmlns:r="http://schemas.openxmlformats.org/officeDocument/2006/relationships" xmlns:m="http://schemas.openxmlformats.org/officeDocument/2006/math" xmlns:v="urn:schemas-microsoft-com:vml" xmlns:wp14="http://schemas.microsoft.com/office/word/2010/wordprocessingDrawing" xmlns:wp="http://schemas.openxmlformats.org/drawingml/2006/wordprocessingDrawing" xmlns:w10="urn:schemas-microsoft-com:office:word" xmlns:w="http://schemas.openxmlformats.org/wordprocessingml/2006/main" xmlns:w14="http://schemas.microsoft.com/office/word/2010/wordml" xmlns:w15="http://schemas.microsoft.com/office/word/2012/wordml" xmlns:w16se="http://schemas.microsoft.com/office/word/2015/wordml/symex" xmlns:wpg="http://schemas.microsoft.com/office/word/2010/wordprocessingGroup" xmlns:wpi="http://schemas.microsoft.com/office/word/2010/wordprocessingInk" xmlns:wne="http://schemas.microsoft.com/office/word/2006/wordml" xmlns:wps="http://schemas.microsoft.com/office/word/2010/wordprocessingShape" mc:Ignorable="w14 w15 w16se wp14">
+  <w:abstractNum w:abstractNumId="0" w15:restartNumberingAfterBreak="0">
+    <w:nsid w:val="06965074"/>
+    <w:multiLevelType w:val="hybridMultilevel"/>
+    <w:tmpl w:val="45B6D9C4"/>
+    <w:lvl w:ilvl="0" w:tplc="0409000F">
+      <w:start w:val="1"/>
+      <w:numFmt w:val="decimal"/>
+      <w:lvlText w:val="%1."/>
+      <w:lvlJc w:val="left"/>
+      <w:pPr>
+        <w:ind w:left="720" w:hanging="360"/>
+      </w:pPr>
+      <w:rPr>
+        <w:rFonts w:hint="default"/>
+      </w:rPr>
+    </w:lvl>
+    <w:lvl w:ilvl="1" w:tplc="04090019" w:tentative="1">
+      <w:start w:val="1"/>
+      <w:numFmt w:val="lowerLetter"/>
+      <w:lvlText w:val="%2."/>
+      <w:lvlJc w:val="left"/>
+      <w:pPr>
+        <w:ind w:left="1440" w:hanging="360"/>
+      </w:pPr>
+    </w:lvl>
+    <w:lvl w:ilvl="2" w:tplc="0409001B" w:tentative="1">
+      <w:start w:val="1"/>
+      <w:numFmt w:val="lowerRoman"/>
+      <w:lvlText w:val="%3."/>
+      <w:lvlJc w:val="right"/>
+      <w:pPr>
+        <w:ind w:left="2160" w:hanging="180"/>
+      </w:pPr>
+    </w:lvl>
+    <w:lvl w:ilvl="3" w:tplc="0409000F" w:tentative="1">
+      <w:start w:val="1"/>
+      <w:numFmt w:val="decimal"/>
+      <w:lvlText w:val="%4."/>
+      <w:lvlJc w:val="left"/>
+      <w:pPr>
+        <w:ind w:left="2880" w:hanging="360"/>
+      </w:pPr>
+    </w:lvl>
+    <w:lvl w:ilvl="4" w:tplc="04090019" w:tentative="1">
+      <w:start w:val="1"/>
+      <w:numFmt w:val="lowerLetter"/>
+      <w:lvlText w:val="%5."/>
+      <w:lvlJc w:val="left"/>
+      <w:pPr>
+        <w:ind w:left="3600" w:hanging="360"/>
+      </w:pPr>
+    </w:lvl>
+    <w:lvl w:ilvl="5" w:tplc="0409001B" w:tentative="1">
+      <w:start w:val="1"/>
+      <w:numFmt w:val="lowerRoman"/>
+      <w:lvlText w:val="%6."/>
+      <w:lvlJc w:val="right"/>
+      <w:pPr>
+        <w:ind w:left="4320" w:hanging="180"/>
+      </w:pPr>
+    </w:lvl>
+    <w:lvl w:ilvl="6" w:tplc="0409000F" w:tentative="1">
+      <w:start w:val="1"/>
+      <w:numFmt w:val="decimal"/>
+      <w:lvlText w:val="%7."/>
+      <w:lvlJc w:val="left"/>
+      <w:pPr>
+        <w:ind w:left="5040" w:hanging="360"/>
+      </w:pPr>
+    </w:lvl>
+    <w:lvl w:ilvl="7" w:tplc="04090019" w:tentative="1">
+      <w:start w:val="1"/>
+      <w:numFmt w:val="lowerLetter"/>
+      <w:lvlText w:val="%8."/>
+      <w:lvlJc w:val="left"/>
+      <w:pPr>
+        <w:ind w:left="5760" w:hanging="360"/>
+      </w:pPr>
+    </w:lvl>
+    <w:lvl w:ilvl="8" w:tplc="0409001B" w:tentative="1">
+      <w:start w:val="1"/>
+      <w:numFmt w:val="lowerRoman"/>
+      <w:lvlText w:val="%9."/>
+      <w:lvlJc w:val="right"/>
+      <w:pPr>
+        <w:ind w:left="6480" w:hanging="180"/>
+      </w:pPr>
+    </w:lvl>
+  </w:abstractNum>
+  <w:abstractNum w:abstractNumId="1" w15:restartNumberingAfterBreak="0">
+    <w:nsid w:val="10BF33BD"/>
+    <w:multiLevelType w:val="hybridMultilevel"/>
+    <w:tmpl w:val="C66E0D02"/>
+    <w:lvl w:ilvl="0" w:tplc="0409000F">
+      <w:start w:val="1"/>
+      <w:numFmt w:val="decimal"/>
+      <w:lvlText w:val="%1."/>
+      <w:lvlJc w:val="left"/>
+      <w:pPr>
+        <w:ind w:left="720" w:hanging="360"/>
+      </w:pPr>
+      <w:rPr>
+        <w:rFonts w:hint="default"/>
+      </w:rPr>
+    </w:lvl>
+    <w:lvl w:ilvl="1" w:tplc="04090019" w:tentative="1">
+      <w:start w:val="1"/>
+      <w:numFmt w:val="lowerLetter"/>
+      <w:lvlText w:val="%2."/>
+      <w:lvlJc w:val="left"/>
+      <w:pPr>
+        <w:ind w:left="1440" w:hanging="360"/>
+      </w:pPr>
+    </w:lvl>
+    <w:lvl w:ilvl="2" w:tplc="0409001B" w:tentative="1">
+      <w:start w:val="1"/>
+      <w:numFmt w:val="lowerRoman"/>
+      <w:lvlText w:val="%3."/>
+      <w:lvlJc w:val="right"/>
+      <w:pPr>
+        <w:ind w:left="2160" w:hanging="180"/>
+      </w:pPr>
+    </w:lvl>
+    <w:lvl w:ilvl="3" w:tplc="0409000F" w:tentative="1">
+      <w:start w:val="1"/>
+      <w:numFmt w:val="decimal"/>
+      <w:lvlText w:val="%4."/>
+      <w:lvlJc w:val="left"/>
+      <w:pPr>
+        <w:ind w:left="2880" w:hanging="360"/>
+      </w:pPr>
+    </w:lvl>
+    <w:lvl w:ilvl="4" w:tplc="04090019" w:tentative="1">
+      <w:start w:val="1"/>
+      <w:numFmt w:val="lowerLetter"/>
+      <w:lvlText w:val="%5."/>
+      <w:lvlJc w:val="left"/>
+      <w:pPr>
+        <w:ind w:left="3600" w:hanging="360"/>
+      </w:pPr>
+    </w:lvl>
+    <w:lvl w:ilvl="5" w:tplc="0409001B" w:tentative="1">
+      <w:start w:val="1"/>
+      <w:numFmt w:val="lowerRoman"/>
+      <w:lvlText w:val="%6."/>
+      <w:lvlJc w:val="right"/>
+      <w:pPr>
+        <w:ind w:left="4320" w:hanging="180"/>
+      </w:pPr>
+    </w:lvl>
+    <w:lvl w:ilvl="6" w:tplc="0409000F" w:tentative="1">
+      <w:start w:val="1"/>
+      <w:numFmt w:val="decimal"/>
+      <w:lvlText w:val="%7."/>
+      <w:lvlJc w:val="left"/>
+      <w:pPr>
+        <w:ind w:left="5040" w:hanging="360"/>
+      </w:pPr>
+    </w:lvl>
+    <w:lvl w:ilvl="7" w:tplc="04090019" w:tentative="1">
+      <w:start w:val="1"/>
+      <w:numFmt w:val="lowerLetter"/>
+      <w:lvlText w:val="%8."/>
+      <w:lvlJc w:val="left"/>
+      <w:pPr>
+        <w:ind w:left="5760" w:hanging="360"/>
+      </w:pPr>
+    </w:lvl>
+    <w:lvl w:ilvl="8" w:tplc="0409001B" w:tentative="1">
+      <w:start w:val="1"/>
+      <w:numFmt w:val="lowerRoman"/>
+      <w:lvlText w:val="%9."/>
+      <w:lvlJc w:val="right"/>
+      <w:pPr>
+        <w:ind w:left="6480" w:hanging="180"/>
+      </w:pPr>
+    </w:lvl>
+  </w:abstractNum>
+  <w:abstractNum w:abstractNumId="2" w15:restartNumberingAfterBreak="0">
+    <w:nsid w:val="1AAC5EB8"/>
+    <w:multiLevelType w:val="hybridMultilevel"/>
+    <w:tmpl w:val="E3BE9758"/>
+    <w:lvl w:ilvl="0" w:tplc="0409000F">
+      <w:start w:val="1"/>
+      <w:numFmt w:val="decimal"/>
+      <w:lvlText w:val="%1."/>
+      <w:lvlJc w:val="left"/>
+      <w:pPr>
+        <w:ind w:left="720" w:hanging="360"/>
+      </w:pPr>
+      <w:rPr>
+        <w:rFonts w:hint="default"/>
+      </w:rPr>
+    </w:lvl>
+    <w:lvl w:ilvl="1" w:tplc="04090019" w:tentative="1">
+      <w:start w:val="1"/>
+      <w:numFmt w:val="lowerLetter"/>
+      <w:lvlText w:val="%2."/>
+      <w:lvlJc w:val="left"/>
+      <w:pPr>
+        <w:ind w:left="1440" w:hanging="360"/>
+      </w:pPr>
+    </w:lvl>
+    <w:lvl w:ilvl="2" w:tplc="0409001B" w:tentative="1">
+      <w:start w:val="1"/>
+      <w:numFmt w:val="lowerRoman"/>
+      <w:lvlText w:val="%3."/>
+      <w:lvlJc w:val="right"/>
+      <w:pPr>
+        <w:ind w:left="2160" w:hanging="180"/>
+      </w:pPr>
+    </w:lvl>
+    <w:lvl w:ilvl="3" w:tplc="0409000F" w:tentative="1">
+      <w:start w:val="1"/>
+      <w:numFmt w:val="decimal"/>
+      <w:lvlText w:val="%4."/>
+      <w:lvlJc w:val="left"/>
+      <w:pPr>
+        <w:ind w:left="2880" w:hanging="360"/>
+      </w:pPr>
+    </w:lvl>
+    <w:lvl w:ilvl="4" w:tplc="04090019" w:tentative="1">
+      <w:start w:val="1"/>
+      <w:numFmt w:val="lowerLetter"/>
+      <w:lvlText w:val="%5."/>
+      <w:lvlJc w:val="left"/>
+      <w:pPr>
+        <w:ind w:left="3600" w:hanging="360"/>
+      </w:pPr>
+    </w:lvl>
+    <w:lvl w:ilvl="5" w:tplc="0409001B" w:tentative="1">
+      <w:start w:val="1"/>
+      <w:numFmt w:val="lowerRoman"/>
+      <w:lvlText w:val="%6."/>
+      <w:lvlJc w:val="right"/>
+      <w:pPr>
+        <w:ind w:left="4320" w:hanging="180"/>
+      </w:pPr>
+    </w:lvl>
+    <w:lvl w:ilvl="6" w:tplc="0409000F" w:tentative="1">
+      <w:start w:val="1"/>
+      <w:numFmt w:val="decimal"/>
+      <w:lvlText w:val="%7."/>
+      <w:lvlJc w:val="left"/>
+      <w:pPr>
+        <w:ind w:left="5040" w:hanging="360"/>
+      </w:pPr>
+    </w:lvl>
+    <w:lvl w:ilvl="7" w:tplc="04090019" w:tentative="1">
+      <w:start w:val="1"/>
+      <w:numFmt w:val="lowerLetter"/>
+      <w:lvlText w:val="%8."/>
+      <w:lvlJc w:val="left"/>
+      <w:pPr>
+        <w:ind w:left="5760" w:hanging="360"/>
+      </w:pPr>
+    </w:lvl>
+    <w:lvl w:ilvl="8" w:tplc="0409001B" w:tentative="1">
+      <w:start w:val="1"/>
+      <w:numFmt w:val="lowerRoman"/>
+      <w:lvlText w:val="%9."/>
+      <w:lvlJc w:val="right"/>
+      <w:pPr>
+        <w:ind w:left="6480" w:hanging="180"/>
+      </w:pPr>
+    </w:lvl>
+  </w:abstractNum>
+  <w:abstractNum w:abstractNumId="3" w15:restartNumberingAfterBreak="0">
+    <w:nsid w:val="3C304E78"/>
+    <w:multiLevelType w:val="hybridMultilevel"/>
+    <w:tmpl w:val="1A4647DA"/>
+    <w:lvl w:ilvl="0" w:tplc="0409000F">
+      <w:start w:val="1"/>
+      <w:numFmt w:val="decimal"/>
+      <w:lvlText w:val="%1."/>
+      <w:lvlJc w:val="left"/>
+      <w:pPr>
+        <w:ind w:left="720" w:hanging="360"/>
+      </w:pPr>
+      <w:rPr>
+        <w:rFonts w:hint="default"/>
+      </w:rPr>
+    </w:lvl>
+    <w:lvl w:ilvl="1" w:tplc="04090019" w:tentative="1">
+      <w:start w:val="1"/>
+      <w:numFmt w:val="lowerLetter"/>
+      <w:lvlText w:val="%2."/>
+      <w:lvlJc w:val="left"/>
+      <w:pPr>
+        <w:ind w:left="1440" w:hanging="360"/>
+      </w:pPr>
+    </w:lvl>
+    <w:lvl w:ilvl="2" w:tplc="0409001B" w:tentative="1">
+      <w:start w:val="1"/>
+      <w:numFmt w:val="lowerRoman"/>
+      <w:lvlText w:val="%3."/>
+      <w:lvlJc w:val="right"/>
+      <w:pPr>
+        <w:ind w:left="2160" w:hanging="180"/>
+      </w:pPr>
+    </w:lvl>
+    <w:lvl w:ilvl="3" w:tplc="0409000F" w:tentative="1">
+      <w:start w:val="1"/>
+      <w:numFmt w:val="decimal"/>
+      <w:lvlText w:val="%4."/>
+      <w:lvlJc w:val="left"/>
+      <w:pPr>
+        <w:ind w:left="2880" w:hanging="360"/>
+      </w:pPr>
+    </w:lvl>
+    <w:lvl w:ilvl="4" w:tplc="04090019" w:tentative="1">
+      <w:start w:val="1"/>
+      <w:numFmt w:val="lowerLetter"/>
+      <w:lvlText w:val="%5."/>
+      <w:lvlJc w:val="left"/>
+      <w:pPr>
+        <w:ind w:left="3600" w:hanging="360"/>
+      </w:pPr>
+    </w:lvl>
+    <w:lvl w:ilvl="5" w:tplc="0409001B" w:tentative="1">
+      <w:start w:val="1"/>
+      <w:numFmt w:val="lowerRoman"/>
+      <w:lvlText w:val="%6."/>
+      <w:lvlJc w:val="right"/>
+      <w:pPr>
+        <w:ind w:left="4320" w:hanging="180"/>
+      </w:pPr>
+    </w:lvl>
+    <w:lvl w:ilvl="6" w:tplc="0409000F" w:tentative="1">
+      <w:start w:val="1"/>
+      <w:numFmt w:val="decimal"/>
+      <w:lvlText w:val="%7."/>
+      <w:lvlJc w:val="left"/>
+      <w:pPr>
+        <w:ind w:left="5040" w:hanging="360"/>
+      </w:pPr>
+    </w:lvl>
+    <w:lvl w:ilvl="7" w:tplc="04090019" w:tentative="1">
+      <w:start w:val="1"/>
+      <w:numFmt w:val="lowerLetter"/>
+      <w:lvlText w:val="%8."/>
+      <w:lvlJc w:val="left"/>
+      <w:pPr>
+        <w:ind w:left="5760" w:hanging="360"/>
+      </w:pPr>
+    </w:lvl>
+    <w:lvl w:ilvl="8" w:tplc="0409001B" w:tentative="1">
+      <w:start w:val="1"/>
+      <w:numFmt w:val="lowerRoman"/>
+      <w:lvlText w:val="%9."/>
+      <w:lvlJc w:val="right"/>
+      <w:pPr>
+        <w:ind w:left="6480" w:hanging="180"/>
+      </w:pPr>
+    </w:lvl>
+  </w:abstractNum>
+  <w:abstractNum w:abstractNumId="4" w15:restartNumberingAfterBreak="0">
+    <w:nsid w:val="3C3D3A04"/>
+    <w:multiLevelType w:val="hybridMultilevel"/>
+    <w:tmpl w:val="5C70B09E"/>
+    <w:lvl w:ilvl="0" w:tplc="0409000F">
+      <w:start w:val="1"/>
+      <w:numFmt w:val="decimal"/>
+      <w:lvlText w:val="%1."/>
+      <w:lvlJc w:val="left"/>
+      <w:pPr>
+        <w:ind w:left="720" w:hanging="360"/>
+      </w:pPr>
+      <w:rPr>
+        <w:rFonts w:hint="default"/>
+      </w:rPr>
+    </w:lvl>
+    <w:lvl w:ilvl="1" w:tplc="04090019" w:tentative="1">
+      <w:start w:val="1"/>
+      <w:numFmt w:val="lowerLetter"/>
+      <w:lvlText w:val="%2."/>
+      <w:lvlJc w:val="left"/>
+      <w:pPr>
+        <w:ind w:left="1440" w:hanging="360"/>
+      </w:pPr>
+    </w:lvl>
+    <w:lvl w:ilvl="2" w:tplc="0409001B" w:tentative="1">
+      <w:start w:val="1"/>
+      <w:numFmt w:val="lowerRoman"/>
+      <w:lvlText w:val="%3."/>
+      <w:lvlJc w:val="right"/>
+      <w:pPr>
+        <w:ind w:left="2160" w:hanging="180"/>
+      </w:pPr>
+    </w:lvl>
+    <w:lvl w:ilvl="3" w:tplc="0409000F" w:tentative="1">
+      <w:start w:val="1"/>
+      <w:numFmt w:val="decimal"/>
+      <w:lvlText w:val="%4."/>
+      <w:lvlJc w:val="left"/>
+      <w:pPr>
+        <w:ind w:left="2880" w:hanging="360"/>
+      </w:pPr>
+    </w:lvl>
+    <w:lvl w:ilvl="4" w:tplc="04090019" w:tentative="1">
+      <w:start w:val="1"/>
+      <w:numFmt w:val="lowerLetter"/>
+      <w:lvlText w:val="%5."/>
+      <w:lvlJc w:val="left"/>
+      <w:pPr>
+        <w:ind w:left="3600" w:hanging="360"/>
+      </w:pPr>
+    </w:lvl>
+    <w:lvl w:ilvl="5" w:tplc="0409001B" w:tentative="1">
+      <w:start w:val="1"/>
+      <w:numFmt w:val="lowerRoman"/>
+      <w:lvlText w:val="%6."/>
+      <w:lvlJc w:val="right"/>
+      <w:pPr>
+        <w:ind w:left="4320" w:hanging="180"/>
+      </w:pPr>
+    </w:lvl>
+    <w:lvl w:ilvl="6" w:tplc="0409000F" w:tentative="1">
+      <w:start w:val="1"/>
+      <w:numFmt w:val="decimal"/>
+      <w:lvlText w:val="%7."/>
+      <w:lvlJc w:val="left"/>
+      <w:pPr>
+        <w:ind w:left="5040" w:hanging="360"/>
+      </w:pPr>
+    </w:lvl>
+    <w:lvl w:ilvl="7" w:tplc="04090019" w:tentative="1">
+      <w:start w:val="1"/>
+      <w:numFmt w:val="lowerLetter"/>
+      <w:lvlText w:val="%8."/>
+      <w:lvlJc w:val="left"/>
+      <w:pPr>
+        <w:ind w:left="5760" w:hanging="360"/>
+      </w:pPr>
+    </w:lvl>
+    <w:lvl w:ilvl="8" w:tplc="0409001B" w:tentative="1">
+      <w:start w:val="1"/>
+      <w:numFmt w:val="lowerRoman"/>
+      <w:lvlText w:val="%9."/>
+      <w:lvlJc w:val="right"/>
+      <w:pPr>
+        <w:ind w:left="6480" w:hanging="180"/>
+      </w:pPr>
+    </w:lvl>
+  </w:abstractNum>
+  <w:abstractNum w:abstractNumId="5" w15:restartNumberingAfterBreak="0">
+    <w:nsid w:val="440B29D6"/>
+    <w:multiLevelType w:val="hybridMultilevel"/>
+    <w:tmpl w:val="0E9499A4"/>
+    <w:lvl w:ilvl="0" w:tplc="0409000F">
+      <w:start w:val="1"/>
+      <w:numFmt w:val="decimal"/>
+      <w:lvlText w:val="%1."/>
+      <w:lvlJc w:val="left"/>
+      <w:pPr>
+        <w:ind w:left="720" w:hanging="360"/>
+      </w:pPr>
+      <w:rPr>
+        <w:rFonts w:hint="default"/>
+      </w:rPr>
+    </w:lvl>
+    <w:lvl w:ilvl="1" w:tplc="04090019" w:tentative="1">
+      <w:start w:val="1"/>
+      <w:numFmt w:val="lowerLetter"/>
+      <w:lvlText w:val="%2."/>
+      <w:lvlJc w:val="left"/>
+      <w:pPr>
+        <w:ind w:left="1440" w:hanging="360"/>
+      </w:pPr>
+    </w:lvl>
+    <w:lvl w:ilvl="2" w:tplc="0409001B" w:tentative="1">
+      <w:start w:val="1"/>
+      <w:numFmt w:val="lowerRoman"/>
+      <w:lvlText w:val="%3."/>
+      <w:lvlJc w:val="right"/>
+      <w:pPr>
+        <w:ind w:left="2160" w:hanging="180"/>
+      </w:pPr>
+    </w:lvl>
+    <w:lvl w:ilvl="3" w:tplc="0409000F" w:tentative="1">
+      <w:start w:val="1"/>
+      <w:numFmt w:val="decimal"/>
+      <w:lvlText w:val="%4."/>
+      <w:lvlJc w:val="left"/>
+      <w:pPr>
+        <w:ind w:left="2880" w:hanging="360"/>
+      </w:pPr>
+    </w:lvl>
+    <w:lvl w:ilvl="4" w:tplc="04090019" w:tentative="1">
+      <w:start w:val="1"/>
+      <w:numFmt w:val="lowerLetter"/>
+      <w:lvlText w:val="%5."/>
+      <w:lvlJc w:val="left"/>
+      <w:pPr>
+        <w:ind w:left="3600" w:hanging="360"/>
+      </w:pPr>
+    </w:lvl>
+    <w:lvl w:ilvl="5" w:tplc="0409001B" w:tentative="1">
+      <w:start w:val="1"/>
+      <w:numFmt w:val="lowerRoman"/>
+      <w:lvlText w:val="%6."/>
+      <w:lvlJc w:val="right"/>
+      <w:pPr>
+        <w:ind w:left="4320" w:hanging="180"/>
+      </w:pPr>
+    </w:lvl>
+    <w:lvl w:ilvl="6" w:tplc="0409000F" w:tentative="1">
+      <w:start w:val="1"/>
+      <w:numFmt w:val="decimal"/>
+      <w:lvlText w:val="%7."/>
+      <w:lvlJc w:val="left"/>
+      <w:pPr>
+        <w:ind w:left="5040" w:hanging="360"/>
+      </w:pPr>
+    </w:lvl>
+    <w:lvl w:ilvl="7" w:tplc="04090019" w:tentative="1">
+      <w:start w:val="1"/>
+      <w:numFmt w:val="lowerLetter"/>
+      <w:lvlText w:val="%8."/>
+      <w:lvlJc w:val="left"/>
+      <w:pPr>
+        <w:ind w:left="5760" w:hanging="360"/>
+      </w:pPr>
+    </w:lvl>
+    <w:lvl w:ilvl="8" w:tplc="0409001B" w:tentative="1">
+      <w:start w:val="1"/>
+      <w:numFmt w:val="lowerRoman"/>
+      <w:lvlText w:val="%9."/>
+      <w:lvlJc w:val="right"/>
+      <w:pPr>
+        <w:ind w:left="6480" w:hanging="180"/>
+      </w:pPr>
+    </w:lvl>
+  </w:abstractNum>
+  <w:abstractNum w:abstractNumId="6" w15:restartNumberingAfterBreak="0">
+    <w:nsid w:val="60492646"/>
+    <w:multiLevelType w:val="hybridMultilevel"/>
+    <w:tmpl w:val="D0783F36"/>
+    <w:lvl w:ilvl="0" w:tplc="0409000F">
+      <w:start w:val="1"/>
+      <w:numFmt w:val="decimal"/>
+      <w:lvlText w:val="%1."/>
+      <w:lvlJc w:val="left"/>
+      <w:pPr>
+        <w:ind w:left="720" w:hanging="360"/>
+      </w:pPr>
+      <w:rPr>
+        <w:rFonts w:hint="default"/>
+      </w:rPr>
+    </w:lvl>
+    <w:lvl w:ilvl="1" w:tplc="04090019" w:tentative="1">
+      <w:start w:val="1"/>
+      <w:numFmt w:val="lowerLetter"/>
+      <w:lvlText w:val="%2."/>
+      <w:lvlJc w:val="left"/>
+      <w:pPr>
+        <w:ind w:left="1440" w:hanging="360"/>
+      </w:pPr>
+    </w:lvl>
+    <w:lvl w:ilvl="2" w:tplc="0409001B" w:tentative="1">
+      <w:start w:val="1"/>
+      <w:numFmt w:val="lowerRoman"/>
+      <w:lvlText w:val="%3."/>
+      <w:lvlJc w:val="right"/>
+      <w:pPr>
+        <w:ind w:left="2160" w:hanging="180"/>
+      </w:pPr>
+    </w:lvl>
+    <w:lvl w:ilvl="3" w:tplc="0409000F" w:tentative="1">
+      <w:start w:val="1"/>
+      <w:numFmt w:val="decimal"/>
+      <w:lvlText w:val="%4."/>
+      <w:lvlJc w:val="left"/>
+      <w:pPr>
+        <w:ind w:left="2880" w:hanging="360"/>
+      </w:pPr>
+    </w:lvl>
+    <w:lvl w:ilvl="4" w:tplc="04090019" w:tentative="1">
+      <w:start w:val="1"/>
+      <w:numFmt w:val="lowerLetter"/>
+      <w:lvlText w:val="%5."/>
+      <w:lvlJc w:val="left"/>
+      <w:pPr>
+        <w:ind w:left="3600" w:hanging="360"/>
+      </w:pPr>
+    </w:lvl>
+    <w:lvl w:ilvl="5" w:tplc="0409001B" w:tentative="1">
+      <w:start w:val="1"/>
+      <w:numFmt w:val="lowerRoman"/>
+      <w:lvlText w:val="%6."/>
+      <w:lvlJc w:val="right"/>
+      <w:pPr>
+        <w:ind w:left="4320" w:hanging="180"/>
+      </w:pPr>
+    </w:lvl>
+    <w:lvl w:ilvl="6" w:tplc="0409000F" w:tentative="1">
+      <w:start w:val="1"/>
+      <w:numFmt w:val="decimal"/>
+      <w:lvlText w:val="%7."/>
+      <w:lvlJc w:val="left"/>
+      <w:pPr>
+        <w:ind w:left="5040" w:hanging="360"/>
+      </w:pPr>
+    </w:lvl>
+    <w:lvl w:ilvl="7" w:tplc="04090019" w:tentative="1">
+      <w:start w:val="1"/>
+      <w:numFmt w:val="lowerLetter"/>
+      <w:lvlText w:val="%8."/>
+      <w:lvlJc w:val="left"/>
+      <w:pPr>
+        <w:ind w:left="5760" w:hanging="360"/>
+      </w:pPr>
+    </w:lvl>
+    <w:lvl w:ilvl="8" w:tplc="0409001B" w:tentative="1">
+      <w:start w:val="1"/>
+      <w:numFmt w:val="lowerRoman"/>
+      <w:lvlText w:val="%9."/>
+      <w:lvlJc w:val="right"/>
+      <w:pPr>
+        <w:ind w:left="6480" w:hanging="180"/>
+      </w:pPr>
+    </w:lvl>
+  </w:abstractNum>
+  <w:abstractNum w:abstractNumId="7" w15:restartNumberingAfterBreak="0">
+    <w:nsid w:val="67015F42"/>
+    <w:multiLevelType w:val="hybridMultilevel"/>
+    <w:tmpl w:val="FA76367C"/>
+    <w:lvl w:ilvl="0" w:tplc="0409000F">
+      <w:start w:val="1"/>
+      <w:numFmt w:val="decimal"/>
+      <w:lvlText w:val="%1."/>
+      <w:lvlJc w:val="left"/>
+      <w:pPr>
+        <w:ind w:left="720" w:hanging="360"/>
+      </w:pPr>
+      <w:rPr>
+        <w:rFonts w:hint="default"/>
+      </w:rPr>
+    </w:lvl>
+    <w:lvl w:ilvl="1" w:tplc="04090019" w:tentative="1">
+      <w:start w:val="1"/>
+      <w:numFmt w:val="lowerLetter"/>
+      <w:lvlText w:val="%2."/>
+      <w:lvlJc w:val="left"/>
+      <w:pPr>
+        <w:ind w:left="1440" w:hanging="360"/>
+      </w:pPr>
+    </w:lvl>
+    <w:lvl w:ilvl="2" w:tplc="0409001B" w:tentative="1">
+      <w:start w:val="1"/>
+      <w:numFmt w:val="lowerRoman"/>
+      <w:lvlText w:val="%3."/>
+      <w:lvlJc w:val="right"/>
+      <w:pPr>
+        <w:ind w:left="2160" w:hanging="180"/>
+      </w:pPr>
+    </w:lvl>
+    <w:lvl w:ilvl="3" w:tplc="0409000F" w:tentative="1">
+      <w:start w:val="1"/>
+      <w:numFmt w:val="decimal"/>
+      <w:lvlText w:val="%4."/>
+      <w:lvlJc w:val="left"/>
+      <w:pPr>
+        <w:ind w:left="2880" w:hanging="360"/>
+      </w:pPr>
+    </w:lvl>
+    <w:lvl w:ilvl="4" w:tplc="04090019" w:tentative="1">
+      <w:start w:val="1"/>
+      <w:numFmt w:val="lowerLetter"/>
+      <w:lvlText w:val="%5."/>
+      <w:lvlJc w:val="left"/>
+      <w:pPr>
+        <w:ind w:left="3600" w:hanging="360"/>
+      </w:pPr>
+    </w:lvl>
+    <w:lvl w:ilvl="5" w:tplc="0409001B" w:tentative="1">
+      <w:start w:val="1"/>
+      <w:numFmt w:val="lowerRoman"/>
+      <w:lvlText w:val="%6."/>
+      <w:lvlJc w:val="right"/>
+      <w:pPr>
+        <w:ind w:left="4320" w:hanging="180"/>
+      </w:pPr>
+    </w:lvl>
+    <w:lvl w:ilvl="6" w:tplc="0409000F" w:tentative="1">
+      <w:start w:val="1"/>
+      <w:numFmt w:val="decimal"/>
+      <w:lvlText w:val="%7."/>
+      <w:lvlJc w:val="left"/>
+      <w:pPr>
+        <w:ind w:left="5040" w:hanging="360"/>
+      </w:pPr>
+    </w:lvl>
+    <w:lvl w:ilvl="7" w:tplc="04090019" w:tentative="1">
+      <w:start w:val="1"/>
+      <w:numFmt w:val="lowerLetter"/>
+      <w:lvlText w:val="%8."/>
+      <w:lvlJc w:val="left"/>
+      <w:pPr>
+        <w:ind w:left="5760" w:hanging="360"/>
+      </w:pPr>
+    </w:lvl>
+    <w:lvl w:ilvl="8" w:tplc="0409001B" w:tentative="1">
+      <w:start w:val="1"/>
+      <w:numFmt w:val="lowerRoman"/>
+      <w:lvlText w:val="%9."/>
+      <w:lvlJc w:val="right"/>
+      <w:pPr>
+        <w:ind w:left="6480" w:hanging="180"/>
+      </w:pPr>
+    </w:lvl>
+  </w:abstractNum>
+  <w:abstractNum w:abstractNumId="8" w15:restartNumberingAfterBreak="0">
+    <w:nsid w:val="6D732F13"/>
+    <w:multiLevelType w:val="hybridMultilevel"/>
+    <w:tmpl w:val="4C584184"/>
+    <w:lvl w:ilvl="0" w:tplc="0409000F">
+      <w:start w:val="1"/>
+      <w:numFmt w:val="decimal"/>
+      <w:lvlText w:val="%1."/>
+      <w:lvlJc w:val="left"/>
+      <w:pPr>
+        <w:ind w:left="720" w:hanging="360"/>
+      </w:pPr>
+      <w:rPr>
+        <w:rFonts w:hint="default"/>
+      </w:rPr>
+    </w:lvl>
+    <w:lvl w:ilvl="1" w:tplc="04090019" w:tentative="1">
+      <w:start w:val="1"/>
+      <w:numFmt w:val="lowerLetter"/>
+      <w:lvlText w:val="%2."/>
+      <w:lvlJc w:val="left"/>
+      <w:pPr>
+        <w:ind w:left="1440" w:hanging="360"/>
+      </w:pPr>
+    </w:lvl>
+    <w:lvl w:ilvl="2" w:tplc="0409001B" w:tentative="1">
+      <w:start w:val="1"/>
+      <w:numFmt w:val="lowerRoman"/>
+      <w:lvlText w:val="%3."/>
+      <w:lvlJc w:val="right"/>
+      <w:pPr>
+        <w:ind w:left="2160" w:hanging="180"/>
+      </w:pPr>
+    </w:lvl>
+    <w:lvl w:ilvl="3" w:tplc="0409000F" w:tentative="1">
+      <w:start w:val="1"/>
+      <w:numFmt w:val="decimal"/>
+      <w:lvlText w:val="%4."/>
+      <w:lvlJc w:val="left"/>
+      <w:pPr>
+        <w:ind w:left="2880" w:hanging="360"/>
+      </w:pPr>
+    </w:lvl>
+    <w:lvl w:ilvl="4" w:tplc="04090019" w:tentative="1">
+      <w:start w:val="1"/>
+      <w:numFmt w:val="lowerLetter"/>
+      <w:lvlText w:val="%5."/>
+      <w:lvlJc w:val="left"/>
+      <w:pPr>
+        <w:ind w:left="3600" w:hanging="360"/>
+      </w:pPr>
+    </w:lvl>
+    <w:lvl w:ilvl="5" w:tplc="0409001B" w:tentative="1">
+      <w:start w:val="1"/>
+      <w:numFmt w:val="lowerRoman"/>
+      <w:lvlText w:val="%6."/>
+      <w:lvlJc w:val="right"/>
+      <w:pPr>
+        <w:ind w:left="4320" w:hanging="180"/>
+      </w:pPr>
+    </w:lvl>
+    <w:lvl w:ilvl="6" w:tplc="0409000F" w:tentative="1">
+      <w:start w:val="1"/>
+      <w:numFmt w:val="decimal"/>
+      <w:lvlText w:val="%7."/>
+      <w:lvlJc w:val="left"/>
+      <w:pPr>
+        <w:ind w:left="5040" w:hanging="360"/>
+      </w:pPr>
+    </w:lvl>
+    <w:lvl w:ilvl="7" w:tplc="04090019" w:tentative="1">
+      <w:start w:val="1"/>
+      <w:numFmt w:val="lowerLetter"/>
+      <w:lvlText w:val="%8."/>
+      <w:lvlJc w:val="left"/>
+      <w:pPr>
+        <w:ind w:left="5760" w:hanging="360"/>
+      </w:pPr>
+    </w:lvl>
+    <w:lvl w:ilvl="8" w:tplc="0409001B" w:tentative="1">
+      <w:start w:val="1"/>
+      <w:numFmt w:val="lowerRoman"/>
+      <w:lvlText w:val="%9."/>
+      <w:lvlJc w:val="right"/>
+      <w:pPr>
+        <w:ind w:left="6480" w:hanging="180"/>
+      </w:pPr>
+    </w:lvl>
+  </w:abstractNum>
+  <w:abstractNum w:abstractNumId="9" w15:restartNumberingAfterBreak="0">
+    <w:nsid w:val="7E4865AE"/>
+    <w:multiLevelType w:val="hybridMultilevel"/>
+    <w:tmpl w:val="7ADEFAAA"/>
+    <w:lvl w:ilvl="0" w:tplc="0409000F">
+      <w:start w:val="1"/>
+      <w:numFmt w:val="decimal"/>
+      <w:lvlText w:val="%1."/>
+      <w:lvlJc w:val="left"/>
+      <w:pPr>
+        <w:ind w:left="720" w:hanging="360"/>
+      </w:pPr>
+      <w:rPr>
+        <w:rFonts w:hint="default"/>
+      </w:rPr>
+    </w:lvl>
+    <w:lvl w:ilvl="1" w:tplc="04090019" w:tentative="1">
+      <w:start w:val="1"/>
+      <w:numFmt w:val="lowerLetter"/>
+      <w:lvlText w:val="%2."/>
+      <w:lvlJc w:val="left"/>
+      <w:pPr>
+        <w:ind w:left="1440" w:hanging="360"/>
+      </w:pPr>
+    </w:lvl>
+    <w:lvl w:ilvl="2" w:tplc="0409001B" w:tentative="1">
+      <w:start w:val="1"/>
+      <w:numFmt w:val="lowerRoman"/>
+      <w:lvlText w:val="%3."/>
+      <w:lvlJc w:val="right"/>
+      <w:pPr>
+        <w:ind w:left="2160" w:hanging="180"/>
+      </w:pPr>
+    </w:lvl>
+    <w:lvl w:ilvl="3" w:tplc="0409000F" w:tentative="1">
+      <w:start w:val="1"/>
+      <w:numFmt w:val="decimal"/>
+      <w:lvlText w:val="%4."/>
+      <w:lvlJc w:val="left"/>
+      <w:pPr>
+        <w:ind w:left="2880" w:hanging="360"/>
+      </w:pPr>
+    </w:lvl>
+    <w:lvl w:ilvl="4" w:tplc="04090019" w:tentative="1">
+      <w:start w:val="1"/>
+      <w:numFmt w:val="lowerLetter"/>
+      <w:lvlText w:val="%5."/>
+      <w:lvlJc w:val="left"/>
+      <w:pPr>
+        <w:ind w:left="3600" w:hanging="360"/>
+      </w:pPr>
+    </w:lvl>
+    <w:lvl w:ilvl="5" w:tplc="0409001B" w:tentative="1">
+      <w:start w:val="1"/>
+      <w:numFmt w:val="lowerRoman"/>
+      <w:lvlText w:val="%6."/>
+      <w:lvlJc w:val="right"/>
+      <w:pPr>
+        <w:ind w:left="4320" w:hanging="180"/>
+      </w:pPr>
+    </w:lvl>
+    <w:lvl w:ilvl="6" w:tplc="0409000F" w:tentative="1">
+      <w:start w:val="1"/>
+      <w:numFmt w:val="decimal"/>
+      <w:lvlText w:val="%7."/>
+      <w:lvlJc w:val="left"/>
+      <w:pPr>
+        <w:ind w:left="5040" w:hanging="360"/>
+      </w:pPr>
+    </w:lvl>
+    <w:lvl w:ilvl="7" w:tplc="04090019" w:tentative="1">
+      <w:start w:val="1"/>
+      <w:numFmt w:val="lowerLetter"/>
+      <w:lvlText w:val="%8."/>
+      <w:lvlJc w:val="left"/>
+      <w:pPr>
+        <w:ind w:left="5760" w:hanging="360"/>
+      </w:pPr>
+    </w:lvl>
+    <w:lvl w:ilvl="8" w:tplc="0409001B" w:tentative="1">
+      <w:start w:val="1"/>
+      <w:numFmt w:val="lowerRoman"/>
+      <w:lvlText w:val="%9."/>
+      <w:lvlJc w:val="right"/>
+      <w:pPr>
+        <w:ind w:left="6480" w:hanging="180"/>
+      </w:pPr>
+    </w:lvl>
+  </w:abstractNum>
+  <w:num w:numId="1">
+    <w:abstractNumId w:val="0"/>
+  </w:num>
+  <w:num w:numId="2">
+    <w:abstractNumId w:val="5"/>
+  </w:num>
+  <w:num w:numId="3">
+    <w:abstractNumId w:val="2"/>
+  </w:num>
+  <w:num w:numId="4">
+    <w:abstractNumId w:val="1"/>
+  </w:num>
+  <w:num w:numId="5">
+    <w:abstractNumId w:val="9"/>
+  </w:num>
+  <w:num w:numId="6">
+    <w:abstractNumId w:val="4"/>
+  </w:num>
+  <w:num w:numId="7">
+    <w:abstractNumId w:val="7"/>
+  </w:num>
+  <w:num w:numId="8">
+    <w:abstractNumId w:val="8"/>
+  </w:num>
+  <w:num w:numId="9">
+    <w:abstractNumId w:val="6"/>
+  </w:num>
+  <w:num w:numId="10">
+    <w:abstractNumId w:val="3"/>
+  </w:num>
+</w:numbering>
 </file>
 
 <file path=word/styles.xml><?xml version="1.0" encoding="utf-8"?>
@@ -2399,6 +5291,17 @@
       <w:lang w:val="en-US"/>
     </w:rPr>
   </w:style>
+  <w:style w:type="paragraph" w:styleId="a4">
+    <w:name w:val="List Paragraph"/>
+    <w:basedOn w:val="a"/>
+    <w:uiPriority w:val="34"/>
+    <w:qFormat/>
+    <w:rsid w:val="001653B7"/>
+    <w:pPr>
+      <w:ind w:left="720"/>
+      <w:contextualSpacing/>
+    </w:pPr>
+  </w:style>
 </w:styles>
 </file>
 

</xml_diff>